<commit_message>
Added text and exercises to ASWC and OOProg04
Added text and exercises to ASWC and OOProg04
</commit_message>
<xml_diff>
--- a/ASWC/AdvancedSWC.docx
+++ b/ASWC/AdvancedSWC.docx
@@ -1366,17 +1366,7 @@
                 <w:szCs w:val="24"/>
                 <w:lang w:eastAsia="da-DK"/>
               </w:rPr>
-              <w:t xml:space="preserve">, i.e. the role of the Player must be in the list of </w:t>
-            </w:r>
-            <w:r>
-              <w:rPr>
-                <w:rFonts w:ascii="Calibri" w:eastAsia="Times New Roman" w:hAnsi="Calibri" w:cs="Times New Roman"/>
-                <w:color w:val="00000A"/>
-                <w:sz w:val="24"/>
-                <w:szCs w:val="24"/>
-                <w:lang w:eastAsia="da-DK"/>
-              </w:rPr>
-              <w:t>benefici</w:t>
+              <w:t>, i.e. the role of the Player must be in the list of benefici</w:t>
             </w:r>
             <w:r>
               <w:rPr>
@@ -1396,17 +1386,7 @@
                 <w:szCs w:val="24"/>
                 <w:lang w:eastAsia="da-DK"/>
               </w:rPr>
-              <w:t>aries</w:t>
-            </w:r>
-            <w:r>
-              <w:rPr>
-                <w:rFonts w:ascii="Calibri" w:eastAsia="Times New Roman" w:hAnsi="Calibri" w:cs="Times New Roman"/>
-                <w:color w:val="00000A"/>
-                <w:sz w:val="24"/>
-                <w:szCs w:val="24"/>
-                <w:lang w:eastAsia="da-DK"/>
-              </w:rPr>
-              <w:t xml:space="preserve"> for the Spell.</w:t>
+              <w:t>aries for the Spell.</w:t>
             </w:r>
           </w:p>
           <w:p>
@@ -1728,17 +1708,7 @@
                 <w:szCs w:val="24"/>
                 <w:lang w:eastAsia="da-DK"/>
               </w:rPr>
-              <w:t xml:space="preserve">the </w:t>
-            </w:r>
-            <w:r>
-              <w:rPr>
-                <w:rFonts w:ascii="Calibri" w:eastAsia="Times New Roman" w:hAnsi="Calibri" w:cs="Times New Roman"/>
-                <w:color w:val="00000A"/>
-                <w:sz w:val="24"/>
-                <w:szCs w:val="24"/>
-                <w:lang w:eastAsia="da-DK"/>
-              </w:rPr>
-              <w:t>proper</w:t>
+              <w:t>the proper</w:t>
             </w:r>
             <w:r>
               <w:rPr>
@@ -1749,15 +1719,6 @@
                 <w:lang w:eastAsia="da-DK"/>
               </w:rPr>
               <w:softHyphen/>
-            </w:r>
-            <w:r>
-              <w:rPr>
-                <w:rFonts w:ascii="Calibri" w:eastAsia="Times New Roman" w:hAnsi="Calibri" w:cs="Times New Roman"/>
-                <w:color w:val="00000A"/>
-                <w:sz w:val="24"/>
-                <w:szCs w:val="24"/>
-                <w:lang w:eastAsia="da-DK"/>
-              </w:rPr>
               <w:t xml:space="preserve">ty </w:t>
             </w:r>
             <w:r>
@@ -2050,27 +2011,7 @@
                 <w:szCs w:val="24"/>
                 <w:lang w:eastAsia="da-DK"/>
               </w:rPr>
-              <w:t xml:space="preserve">If this involves new classes/methods and/or changes to existing </w:t>
-            </w:r>
-            <w:r>
-              <w:rPr>
-                <w:rFonts w:ascii="Calibri" w:eastAsia="Times New Roman" w:hAnsi="Calibri" w:cs="Times New Roman"/>
-                <w:color w:val="00000A"/>
-                <w:sz w:val="24"/>
-                <w:szCs w:val="24"/>
-                <w:lang w:eastAsia="da-DK"/>
-              </w:rPr>
-              <w:t>classes/methods</w:t>
-            </w:r>
-            <w:r>
-              <w:rPr>
-                <w:rFonts w:ascii="Calibri" w:eastAsia="Times New Roman" w:hAnsi="Calibri" w:cs="Times New Roman"/>
-                <w:color w:val="00000A"/>
-                <w:sz w:val="24"/>
-                <w:szCs w:val="24"/>
-                <w:lang w:eastAsia="da-DK"/>
-              </w:rPr>
-              <w:t>, feel free to do so.</w:t>
+              <w:t>If this involves new classes/methods and/or changes to existing classes/methods, feel free to do so.</w:t>
             </w:r>
           </w:p>
           <w:p>
@@ -2304,8 +2245,6 @@
               </w:rPr>
               <w:t>possible</w:t>
             </w:r>
-            <w:bookmarkStart w:id="3" w:name="_GoBack"/>
-            <w:bookmarkEnd w:id="3"/>
             <w:r>
               <w:rPr>
                 <w:rFonts w:ascii="Calibri" w:eastAsia="Times New Roman" w:hAnsi="Calibri" w:cs="Times New Roman"/>
@@ -2335,6 +2274,1443 @@
                 <w:color w:val="00000A"/>
                 <w:sz w:val="24"/>
                 <w:szCs w:val="24"/>
+                <w:lang w:eastAsia="da-DK"/>
+              </w:rPr>
+            </w:pPr>
+          </w:p>
+        </w:tc>
+      </w:tr>
+    </w:tbl>
+    <w:p>
+      <w:pPr>
+        <w:pStyle w:val="Brdtekst"/>
+      </w:pPr>
+    </w:p>
+    <w:p>
+      <w:pPr>
+        <w:rPr>
+          <w:rFonts w:ascii="Calibri" w:eastAsia="Calibri" w:hAnsi="Calibri"/>
+          <w:sz w:val="28"/>
+          <w:szCs w:val="28"/>
+        </w:rPr>
+      </w:pPr>
+      <w:r>
+        <w:br w:type="page"/>
+      </w:r>
+    </w:p>
+    <w:tbl>
+      <w:tblPr>
+        <w:tblW w:w="9889" w:type="dxa"/>
+        <w:tblBorders>
+          <w:top w:val="single" w:sz="4" w:space="0" w:color="00000A"/>
+          <w:left w:val="single" w:sz="4" w:space="0" w:color="00000A"/>
+          <w:bottom w:val="single" w:sz="4" w:space="0" w:color="00000A"/>
+          <w:right w:val="single" w:sz="4" w:space="0" w:color="00000A"/>
+          <w:insideH w:val="single" w:sz="4" w:space="0" w:color="00000A"/>
+          <w:insideV w:val="single" w:sz="4" w:space="0" w:color="00000A"/>
+        </w:tblBorders>
+        <w:tblLook w:val="04A0" w:firstRow="1" w:lastRow="0" w:firstColumn="1" w:lastColumn="0" w:noHBand="0" w:noVBand="1"/>
+      </w:tblPr>
+      <w:tblGrid>
+        <w:gridCol w:w="1668"/>
+        <w:gridCol w:w="8221"/>
+      </w:tblGrid>
+      <w:tr>
+        <w:tc>
+          <w:tcPr>
+            <w:tcW w:w="1668" w:type="dxa"/>
+            <w:tcBorders>
+              <w:top w:val="single" w:sz="4" w:space="0" w:color="00000A"/>
+              <w:left w:val="single" w:sz="4" w:space="0" w:color="00000A"/>
+              <w:bottom w:val="single" w:sz="4" w:space="0" w:color="00000A"/>
+              <w:right w:val="single" w:sz="4" w:space="0" w:color="00000A"/>
+            </w:tcBorders>
+            <w:shd w:val="clear" w:color="auto" w:fill="auto"/>
+          </w:tcPr>
+          <w:p>
+            <w:pPr>
+              <w:widowControl/>
+              <w:rPr>
+                <w:rFonts w:ascii="Calibri" w:eastAsia="Times New Roman" w:hAnsi="Calibri" w:cs="Times New Roman"/>
+                <w:b/>
+                <w:color w:val="00000A"/>
+                <w:sz w:val="28"/>
+                <w:szCs w:val="24"/>
+                <w:lang w:eastAsia="da-DK"/>
+              </w:rPr>
+            </w:pPr>
+            <w:r>
+              <w:rPr>
+                <w:rFonts w:ascii="Calibri" w:eastAsia="Times New Roman" w:hAnsi="Calibri" w:cs="Times New Roman"/>
+                <w:b/>
+                <w:color w:val="00000A"/>
+                <w:sz w:val="28"/>
+                <w:szCs w:val="24"/>
+                <w:lang w:eastAsia="da-DK"/>
+              </w:rPr>
+              <w:lastRenderedPageBreak/>
+              <w:t>Exercise</w:t>
+            </w:r>
+          </w:p>
+        </w:tc>
+        <w:tc>
+          <w:tcPr>
+            <w:tcW w:w="8221" w:type="dxa"/>
+            <w:tcBorders>
+              <w:top w:val="single" w:sz="4" w:space="0" w:color="00000A"/>
+              <w:left w:val="single" w:sz="4" w:space="0" w:color="00000A"/>
+              <w:bottom w:val="single" w:sz="4" w:space="0" w:color="00000A"/>
+              <w:right w:val="single" w:sz="4" w:space="0" w:color="00000A"/>
+            </w:tcBorders>
+            <w:shd w:val="clear" w:color="auto" w:fill="auto"/>
+          </w:tcPr>
+          <w:p>
+            <w:pPr>
+              <w:pStyle w:val="Overskrift2"/>
+              <w:ind w:left="0"/>
+              <w:rPr>
+                <w:lang w:eastAsia="da-DK"/>
+              </w:rPr>
+            </w:pPr>
+            <w:r>
+              <w:rPr>
+                <w:lang w:eastAsia="da-DK"/>
+              </w:rPr>
+              <w:t>ASWC.1</w:t>
+            </w:r>
+          </w:p>
+          <w:p>
+            <w:pPr>
+              <w:widowControl/>
+              <w:rPr>
+                <w:rFonts w:ascii="Calibri" w:eastAsia="Times New Roman" w:hAnsi="Calibri" w:cs="Times New Roman"/>
+                <w:color w:val="00000A"/>
+                <w:sz w:val="28"/>
+                <w:szCs w:val="24"/>
+                <w:lang w:eastAsia="da-DK"/>
+              </w:rPr>
+            </w:pPr>
+          </w:p>
+        </w:tc>
+      </w:tr>
+      <w:tr>
+        <w:tc>
+          <w:tcPr>
+            <w:tcW w:w="1668" w:type="dxa"/>
+            <w:tcBorders>
+              <w:top w:val="single" w:sz="4" w:space="0" w:color="00000A"/>
+              <w:left w:val="single" w:sz="4" w:space="0" w:color="00000A"/>
+              <w:bottom w:val="single" w:sz="4" w:space="0" w:color="00000A"/>
+              <w:right w:val="single" w:sz="4" w:space="0" w:color="00000A"/>
+            </w:tcBorders>
+            <w:shd w:val="clear" w:color="auto" w:fill="auto"/>
+          </w:tcPr>
+          <w:p>
+            <w:pPr>
+              <w:widowControl/>
+              <w:rPr>
+                <w:rFonts w:ascii="Calibri" w:eastAsia="Times New Roman" w:hAnsi="Calibri" w:cs="Times New Roman"/>
+                <w:b/>
+                <w:color w:val="00000A"/>
+                <w:sz w:val="28"/>
+                <w:szCs w:val="24"/>
+                <w:lang w:eastAsia="da-DK"/>
+              </w:rPr>
+            </w:pPr>
+            <w:r>
+              <w:rPr>
+                <w:rFonts w:ascii="Calibri" w:eastAsia="Times New Roman" w:hAnsi="Calibri" w:cs="Times New Roman"/>
+                <w:b/>
+                <w:color w:val="00000A"/>
+                <w:sz w:val="28"/>
+                <w:szCs w:val="24"/>
+                <w:lang w:eastAsia="da-DK"/>
+              </w:rPr>
+              <w:t>Solution</w:t>
+            </w:r>
+          </w:p>
+        </w:tc>
+        <w:tc>
+          <w:tcPr>
+            <w:tcW w:w="8221" w:type="dxa"/>
+            <w:tcBorders>
+              <w:top w:val="single" w:sz="4" w:space="0" w:color="00000A"/>
+              <w:left w:val="single" w:sz="4" w:space="0" w:color="00000A"/>
+              <w:bottom w:val="single" w:sz="4" w:space="0" w:color="00000A"/>
+              <w:right w:val="single" w:sz="4" w:space="0" w:color="00000A"/>
+            </w:tcBorders>
+            <w:shd w:val="clear" w:color="auto" w:fill="auto"/>
+          </w:tcPr>
+          <w:p>
+            <w:pPr>
+              <w:widowControl/>
+              <w:rPr>
+                <w:rFonts w:ascii="Calibri" w:eastAsia="Times New Roman" w:hAnsi="Calibri" w:cs="Times New Roman"/>
+                <w:color w:val="00000A"/>
+                <w:sz w:val="28"/>
+                <w:szCs w:val="24"/>
+                <w:lang w:eastAsia="da-DK"/>
+              </w:rPr>
+            </w:pPr>
+            <w:r>
+              <w:rPr>
+                <w:rFonts w:ascii="Calibri" w:eastAsia="Times New Roman" w:hAnsi="Calibri" w:cs="Times New Roman"/>
+                <w:color w:val="00000A"/>
+                <w:sz w:val="28"/>
+                <w:szCs w:val="24"/>
+                <w:lang w:eastAsia="da-DK"/>
+              </w:rPr>
+              <w:t>ReportTool</w:t>
+            </w:r>
+          </w:p>
+          <w:p>
+            <w:pPr>
+              <w:widowControl/>
+              <w:rPr>
+                <w:rFonts w:ascii="Calibri" w:eastAsia="Times New Roman" w:hAnsi="Calibri" w:cs="Times New Roman"/>
+                <w:color w:val="00000A"/>
+                <w:sz w:val="28"/>
+                <w:szCs w:val="24"/>
+                <w:lang w:eastAsia="da-DK"/>
+              </w:rPr>
+            </w:pPr>
+          </w:p>
+        </w:tc>
+      </w:tr>
+      <w:tr>
+        <w:tc>
+          <w:tcPr>
+            <w:tcW w:w="1668" w:type="dxa"/>
+            <w:tcBorders>
+              <w:top w:val="single" w:sz="4" w:space="0" w:color="00000A"/>
+              <w:left w:val="single" w:sz="4" w:space="0" w:color="00000A"/>
+              <w:bottom w:val="single" w:sz="4" w:space="0" w:color="00000A"/>
+              <w:right w:val="single" w:sz="4" w:space="0" w:color="00000A"/>
+            </w:tcBorders>
+            <w:shd w:val="clear" w:color="auto" w:fill="auto"/>
+          </w:tcPr>
+          <w:p>
+            <w:pPr>
+              <w:widowControl/>
+              <w:rPr>
+                <w:rFonts w:ascii="Calibri" w:eastAsia="Times New Roman" w:hAnsi="Calibri" w:cs="Times New Roman"/>
+                <w:b/>
+                <w:color w:val="00000A"/>
+                <w:sz w:val="28"/>
+                <w:szCs w:val="24"/>
+                <w:lang w:eastAsia="da-DK"/>
+              </w:rPr>
+            </w:pPr>
+            <w:r>
+              <w:rPr>
+                <w:rFonts w:ascii="Calibri" w:eastAsia="Times New Roman" w:hAnsi="Calibri" w:cs="Times New Roman"/>
+                <w:b/>
+                <w:color w:val="00000A"/>
+                <w:sz w:val="28"/>
+                <w:szCs w:val="24"/>
+                <w:lang w:eastAsia="da-DK"/>
+              </w:rPr>
+              <w:t>Purpose</w:t>
+            </w:r>
+          </w:p>
+        </w:tc>
+        <w:tc>
+          <w:tcPr>
+            <w:tcW w:w="8221" w:type="dxa"/>
+            <w:tcBorders>
+              <w:top w:val="single" w:sz="4" w:space="0" w:color="00000A"/>
+              <w:left w:val="single" w:sz="4" w:space="0" w:color="00000A"/>
+              <w:bottom w:val="single" w:sz="4" w:space="0" w:color="00000A"/>
+              <w:right w:val="single" w:sz="4" w:space="0" w:color="00000A"/>
+            </w:tcBorders>
+            <w:shd w:val="clear" w:color="auto" w:fill="auto"/>
+          </w:tcPr>
+          <w:p>
+            <w:pPr>
+              <w:widowControl/>
+              <w:rPr>
+                <w:rFonts w:ascii="Calibri" w:eastAsia="Times New Roman" w:hAnsi="Calibri" w:cs="Times New Roman"/>
+                <w:color w:val="00000A"/>
+                <w:sz w:val="28"/>
+                <w:szCs w:val="24"/>
+                <w:lang w:eastAsia="da-DK"/>
+              </w:rPr>
+            </w:pPr>
+            <w:r>
+              <w:rPr>
+                <w:rFonts w:ascii="Calibri" w:eastAsia="Times New Roman" w:hAnsi="Calibri" w:cs="Times New Roman"/>
+                <w:color w:val="00000A"/>
+                <w:sz w:val="28"/>
+                <w:szCs w:val="24"/>
+                <w:lang w:eastAsia="da-DK"/>
+              </w:rPr>
+              <w:t>Rewrite a piece of software with the intention of improving the design w.r.t. division of responsibilities, low coupling, etc..</w:t>
+            </w:r>
+          </w:p>
+          <w:p>
+            <w:pPr>
+              <w:widowControl/>
+              <w:rPr>
+                <w:rFonts w:ascii="Calibri" w:eastAsia="Times New Roman" w:hAnsi="Calibri" w:cs="Times New Roman"/>
+                <w:color w:val="00000A"/>
+                <w:sz w:val="28"/>
+                <w:szCs w:val="24"/>
+                <w:lang w:eastAsia="da-DK"/>
+              </w:rPr>
+            </w:pPr>
+          </w:p>
+        </w:tc>
+      </w:tr>
+      <w:tr>
+        <w:tc>
+          <w:tcPr>
+            <w:tcW w:w="1668" w:type="dxa"/>
+            <w:tcBorders>
+              <w:top w:val="single" w:sz="4" w:space="0" w:color="00000A"/>
+              <w:left w:val="single" w:sz="4" w:space="0" w:color="00000A"/>
+              <w:bottom w:val="single" w:sz="4" w:space="0" w:color="00000A"/>
+              <w:right w:val="single" w:sz="4" w:space="0" w:color="00000A"/>
+            </w:tcBorders>
+            <w:shd w:val="clear" w:color="auto" w:fill="auto"/>
+          </w:tcPr>
+          <w:p>
+            <w:pPr>
+              <w:widowControl/>
+              <w:rPr>
+                <w:rFonts w:ascii="Calibri" w:eastAsia="Times New Roman" w:hAnsi="Calibri" w:cs="Times New Roman"/>
+                <w:b/>
+                <w:color w:val="00000A"/>
+                <w:sz w:val="28"/>
+                <w:szCs w:val="24"/>
+                <w:lang w:eastAsia="da-DK"/>
+              </w:rPr>
+            </w:pPr>
+            <w:r>
+              <w:rPr>
+                <w:rFonts w:ascii="Calibri" w:eastAsia="Times New Roman" w:hAnsi="Calibri" w:cs="Times New Roman"/>
+                <w:b/>
+                <w:color w:val="00000A"/>
+                <w:sz w:val="28"/>
+                <w:szCs w:val="24"/>
+                <w:lang w:eastAsia="da-DK"/>
+              </w:rPr>
+              <w:t>Description</w:t>
+            </w:r>
+          </w:p>
+        </w:tc>
+        <w:tc>
+          <w:tcPr>
+            <w:tcW w:w="8221" w:type="dxa"/>
+            <w:tcBorders>
+              <w:top w:val="single" w:sz="4" w:space="0" w:color="00000A"/>
+              <w:left w:val="single" w:sz="4" w:space="0" w:color="00000A"/>
+              <w:bottom w:val="single" w:sz="4" w:space="0" w:color="00000A"/>
+              <w:right w:val="single" w:sz="4" w:space="0" w:color="00000A"/>
+            </w:tcBorders>
+            <w:shd w:val="clear" w:color="auto" w:fill="auto"/>
+          </w:tcPr>
+          <w:p>
+            <w:pPr>
+              <w:widowControl/>
+              <w:rPr>
+                <w:rFonts w:ascii="Calibri" w:eastAsia="Times New Roman" w:hAnsi="Calibri" w:cs="Times New Roman"/>
+                <w:color w:val="00000A"/>
+                <w:sz w:val="24"/>
+                <w:szCs w:val="24"/>
+                <w:lang w:eastAsia="da-DK"/>
+              </w:rPr>
+            </w:pPr>
+            <w:r>
+              <w:rPr>
+                <w:rFonts w:ascii="Calibri" w:eastAsia="Times New Roman" w:hAnsi="Calibri" w:cs="Times New Roman"/>
+                <w:color w:val="00000A"/>
+                <w:sz w:val="24"/>
+                <w:szCs w:val="24"/>
+                <w:lang w:eastAsia="da-DK"/>
+              </w:rPr>
+              <w:t xml:space="preserve">The project revolves around three domain classes </w:t>
+            </w:r>
+            <w:r>
+              <w:rPr>
+                <w:rFonts w:ascii="Calibri" w:eastAsia="Times New Roman" w:hAnsi="Calibri" w:cs="Times New Roman"/>
+                <w:b/>
+                <w:color w:val="00000A"/>
+                <w:sz w:val="24"/>
+                <w:szCs w:val="24"/>
+                <w:lang w:eastAsia="da-DK"/>
+              </w:rPr>
+              <w:t>Customer</w:t>
+            </w:r>
+            <w:r>
+              <w:rPr>
+                <w:rFonts w:ascii="Calibri" w:eastAsia="Times New Roman" w:hAnsi="Calibri" w:cs="Times New Roman"/>
+                <w:color w:val="00000A"/>
+                <w:sz w:val="24"/>
+                <w:szCs w:val="24"/>
+                <w:lang w:eastAsia="da-DK"/>
+              </w:rPr>
+              <w:t xml:space="preserve">, </w:t>
+            </w:r>
+            <w:r>
+              <w:rPr>
+                <w:rFonts w:ascii="Calibri" w:eastAsia="Times New Roman" w:hAnsi="Calibri" w:cs="Times New Roman"/>
+                <w:b/>
+                <w:color w:val="00000A"/>
+                <w:sz w:val="24"/>
+                <w:szCs w:val="24"/>
+                <w:lang w:eastAsia="da-DK"/>
+              </w:rPr>
+              <w:t>Product</w:t>
+            </w:r>
+            <w:r>
+              <w:rPr>
+                <w:rFonts w:ascii="Calibri" w:eastAsia="Times New Roman" w:hAnsi="Calibri" w:cs="Times New Roman"/>
+                <w:color w:val="00000A"/>
+                <w:sz w:val="24"/>
+                <w:szCs w:val="24"/>
+                <w:lang w:eastAsia="da-DK"/>
+              </w:rPr>
+              <w:t xml:space="preserve"> and </w:t>
+            </w:r>
+            <w:r>
+              <w:rPr>
+                <w:rFonts w:ascii="Calibri" w:eastAsia="Times New Roman" w:hAnsi="Calibri" w:cs="Times New Roman"/>
+                <w:b/>
+                <w:color w:val="00000A"/>
+                <w:sz w:val="24"/>
+                <w:szCs w:val="24"/>
+                <w:lang w:eastAsia="da-DK"/>
+              </w:rPr>
+              <w:t>Ship</w:t>
+            </w:r>
+            <w:r>
+              <w:rPr>
+                <w:rFonts w:ascii="Calibri" w:eastAsia="Times New Roman" w:hAnsi="Calibri" w:cs="Times New Roman"/>
+                <w:b/>
+                <w:color w:val="00000A"/>
+                <w:sz w:val="24"/>
+                <w:szCs w:val="24"/>
+                <w:lang w:eastAsia="da-DK"/>
+              </w:rPr>
+              <w:softHyphen/>
+            </w:r>
+            <w:r>
+              <w:rPr>
+                <w:rFonts w:ascii="Calibri" w:eastAsia="Times New Roman" w:hAnsi="Calibri" w:cs="Times New Roman"/>
+                <w:b/>
+                <w:color w:val="00000A"/>
+                <w:sz w:val="24"/>
+                <w:szCs w:val="24"/>
+                <w:lang w:eastAsia="da-DK"/>
+              </w:rPr>
+              <w:t>ping</w:t>
+            </w:r>
+            <w:r>
+              <w:rPr>
+                <w:rFonts w:ascii="Calibri" w:eastAsia="Times New Roman" w:hAnsi="Calibri" w:cs="Times New Roman"/>
+                <w:b/>
+                <w:color w:val="00000A"/>
+                <w:sz w:val="24"/>
+                <w:szCs w:val="24"/>
+                <w:lang w:eastAsia="da-DK"/>
+              </w:rPr>
+              <w:softHyphen/>
+            </w:r>
+            <w:r>
+              <w:rPr>
+                <w:rFonts w:ascii="Calibri" w:eastAsia="Times New Roman" w:hAnsi="Calibri" w:cs="Times New Roman"/>
+                <w:b/>
+                <w:color w:val="00000A"/>
+                <w:sz w:val="24"/>
+                <w:szCs w:val="24"/>
+                <w:lang w:eastAsia="da-DK"/>
+              </w:rPr>
+              <w:t>Box</w:t>
+            </w:r>
+            <w:r>
+              <w:rPr>
+                <w:rFonts w:ascii="Calibri" w:eastAsia="Times New Roman" w:hAnsi="Calibri" w:cs="Times New Roman"/>
+                <w:color w:val="00000A"/>
+                <w:sz w:val="24"/>
+                <w:szCs w:val="24"/>
+                <w:lang w:eastAsia="da-DK"/>
+              </w:rPr>
+              <w:t xml:space="preserve">. The intention is to model a scenario for e.g. a webshop, which needs to keep track of several instances of each of the three </w:t>
+            </w:r>
+            <w:r>
+              <w:rPr>
+                <w:rFonts w:ascii="Calibri" w:eastAsia="Times New Roman" w:hAnsi="Calibri" w:cs="Times New Roman"/>
+                <w:color w:val="00000A"/>
+                <w:sz w:val="24"/>
+                <w:szCs w:val="24"/>
+                <w:lang w:eastAsia="da-DK"/>
+              </w:rPr>
+              <w:t xml:space="preserve">domain </w:t>
+            </w:r>
+            <w:r>
+              <w:rPr>
+                <w:rFonts w:ascii="Calibri" w:eastAsia="Times New Roman" w:hAnsi="Calibri" w:cs="Times New Roman"/>
+                <w:color w:val="00000A"/>
+                <w:sz w:val="24"/>
+                <w:szCs w:val="24"/>
+                <w:lang w:eastAsia="da-DK"/>
+              </w:rPr>
+              <w:t>classes.</w:t>
+            </w:r>
+          </w:p>
+          <w:p>
+            <w:pPr>
+              <w:widowControl/>
+              <w:rPr>
+                <w:rFonts w:ascii="Calibri" w:eastAsia="Times New Roman" w:hAnsi="Calibri" w:cs="Times New Roman"/>
+                <w:color w:val="00000A"/>
+                <w:sz w:val="24"/>
+                <w:szCs w:val="24"/>
+                <w:lang w:eastAsia="da-DK"/>
+              </w:rPr>
+            </w:pPr>
+          </w:p>
+          <w:p>
+            <w:pPr>
+              <w:widowControl/>
+              <w:rPr>
+                <w:rFonts w:ascii="Calibri" w:eastAsia="Times New Roman" w:hAnsi="Calibri" w:cs="Times New Roman"/>
+                <w:color w:val="00000A"/>
+                <w:sz w:val="24"/>
+                <w:szCs w:val="24"/>
+                <w:lang w:eastAsia="da-DK"/>
+              </w:rPr>
+            </w:pPr>
+            <w:r>
+              <w:rPr>
+                <w:rFonts w:ascii="Calibri" w:eastAsia="Times New Roman" w:hAnsi="Calibri" w:cs="Times New Roman"/>
+                <w:color w:val="00000A"/>
+                <w:sz w:val="24"/>
+                <w:szCs w:val="24"/>
+                <w:lang w:eastAsia="da-DK"/>
+              </w:rPr>
+              <w:t>The project is also intended to reflect a scenario where the development of the software has been uncoordinated, resulting in several different solutions to simi</w:t>
+            </w:r>
+            <w:r>
+              <w:rPr>
+                <w:rFonts w:ascii="Calibri" w:eastAsia="Times New Roman" w:hAnsi="Calibri" w:cs="Times New Roman"/>
+                <w:color w:val="00000A"/>
+                <w:sz w:val="24"/>
+                <w:szCs w:val="24"/>
+                <w:lang w:eastAsia="da-DK"/>
+              </w:rPr>
+              <w:softHyphen/>
+            </w:r>
+            <w:r>
+              <w:rPr>
+                <w:rFonts w:ascii="Calibri" w:eastAsia="Times New Roman" w:hAnsi="Calibri" w:cs="Times New Roman"/>
+                <w:color w:val="00000A"/>
+                <w:sz w:val="24"/>
+                <w:szCs w:val="24"/>
+                <w:lang w:eastAsia="da-DK"/>
+              </w:rPr>
+              <w:t>lar problem</w:t>
+            </w:r>
+            <w:r>
+              <w:rPr>
+                <w:rFonts w:ascii="Calibri" w:eastAsia="Times New Roman" w:hAnsi="Calibri" w:cs="Times New Roman"/>
+                <w:color w:val="00000A"/>
+                <w:sz w:val="24"/>
+                <w:szCs w:val="24"/>
+                <w:lang w:eastAsia="da-DK"/>
+              </w:rPr>
+              <w:t>s</w:t>
+            </w:r>
+            <w:r>
+              <w:rPr>
+                <w:rFonts w:ascii="Calibri" w:eastAsia="Times New Roman" w:hAnsi="Calibri" w:cs="Times New Roman"/>
+                <w:color w:val="00000A"/>
+                <w:sz w:val="24"/>
+                <w:szCs w:val="24"/>
+                <w:lang w:eastAsia="da-DK"/>
+              </w:rPr>
+              <w:t xml:space="preserve">. More specifically, the project contains the class </w:t>
+            </w:r>
+            <w:r>
+              <w:rPr>
+                <w:rFonts w:ascii="Calibri" w:eastAsia="Times New Roman" w:hAnsi="Calibri" w:cs="Times New Roman"/>
+                <w:b/>
+                <w:color w:val="00000A"/>
+                <w:sz w:val="24"/>
+                <w:szCs w:val="24"/>
+                <w:lang w:eastAsia="da-DK"/>
+              </w:rPr>
+              <w:t>DomainModel</w:t>
+            </w:r>
+            <w:r>
+              <w:rPr>
+                <w:rFonts w:ascii="Calibri" w:eastAsia="Times New Roman" w:hAnsi="Calibri" w:cs="Times New Roman"/>
+                <w:color w:val="00000A"/>
+                <w:sz w:val="24"/>
+                <w:szCs w:val="24"/>
+                <w:lang w:eastAsia="da-DK"/>
+              </w:rPr>
+              <w:t xml:space="preserve"> (in the folder </w:t>
+            </w:r>
+            <w:r>
+              <w:rPr>
+                <w:rFonts w:ascii="Calibri" w:eastAsia="Times New Roman" w:hAnsi="Calibri" w:cs="Times New Roman"/>
+                <w:b/>
+                <w:color w:val="00000A"/>
+                <w:sz w:val="24"/>
+                <w:szCs w:val="24"/>
+                <w:lang w:eastAsia="da-DK"/>
+              </w:rPr>
+              <w:t>Model</w:t>
+            </w:r>
+            <w:r>
+              <w:rPr>
+                <w:rFonts w:ascii="Calibri" w:eastAsia="Times New Roman" w:hAnsi="Calibri" w:cs="Times New Roman"/>
+                <w:color w:val="00000A"/>
+                <w:sz w:val="24"/>
+                <w:szCs w:val="24"/>
+                <w:lang w:eastAsia="da-DK"/>
+              </w:rPr>
+              <w:t xml:space="preserve">), which is supposed to </w:t>
+            </w:r>
+            <w:r>
+              <w:rPr>
+                <w:rFonts w:ascii="Calibri" w:eastAsia="Times New Roman" w:hAnsi="Calibri" w:cs="Times New Roman"/>
+                <w:color w:val="00000A"/>
+                <w:sz w:val="24"/>
+                <w:szCs w:val="24"/>
+                <w:lang w:eastAsia="da-DK"/>
+              </w:rPr>
+              <w:t>store objects of the three classes men</w:t>
+            </w:r>
+            <w:r>
+              <w:rPr>
+                <w:rFonts w:ascii="Calibri" w:eastAsia="Times New Roman" w:hAnsi="Calibri" w:cs="Times New Roman"/>
+                <w:color w:val="00000A"/>
+                <w:sz w:val="24"/>
+                <w:szCs w:val="24"/>
+                <w:lang w:eastAsia="da-DK"/>
+              </w:rPr>
+              <w:softHyphen/>
+              <w:t>tion</w:t>
+            </w:r>
+            <w:r>
+              <w:rPr>
+                <w:rFonts w:ascii="Calibri" w:eastAsia="Times New Roman" w:hAnsi="Calibri" w:cs="Times New Roman"/>
+                <w:color w:val="00000A"/>
+                <w:sz w:val="24"/>
+                <w:szCs w:val="24"/>
+                <w:lang w:eastAsia="da-DK"/>
+              </w:rPr>
+              <w:softHyphen/>
+              <w:t xml:space="preserve">ed above. As you can see from the code, these three collections of objects are maintained in three different collection types; a </w:t>
+            </w:r>
+            <w:r>
+              <w:rPr>
+                <w:rFonts w:ascii="Calibri" w:eastAsia="Times New Roman" w:hAnsi="Calibri" w:cs="Times New Roman"/>
+                <w:b/>
+                <w:color w:val="00000A"/>
+                <w:sz w:val="24"/>
+                <w:szCs w:val="24"/>
+                <w:lang w:eastAsia="da-DK"/>
+              </w:rPr>
+              <w:t>ProductCatalog</w:t>
+            </w:r>
+            <w:r>
+              <w:rPr>
+                <w:rFonts w:ascii="Calibri" w:eastAsia="Times New Roman" w:hAnsi="Calibri" w:cs="Times New Roman"/>
+                <w:color w:val="00000A"/>
+                <w:sz w:val="24"/>
+                <w:szCs w:val="24"/>
+                <w:lang w:eastAsia="da-DK"/>
+              </w:rPr>
+              <w:t xml:space="preserve"> for products, a </w:t>
+            </w:r>
+            <w:r>
+              <w:rPr>
+                <w:rFonts w:ascii="Calibri" w:eastAsia="Times New Roman" w:hAnsi="Calibri" w:cs="Times New Roman"/>
+                <w:b/>
+                <w:color w:val="00000A"/>
+                <w:sz w:val="24"/>
+                <w:szCs w:val="24"/>
+                <w:lang w:eastAsia="da-DK"/>
+              </w:rPr>
+              <w:t>ShippingBoxes</w:t>
+            </w:r>
+            <w:r>
+              <w:rPr>
+                <w:rFonts w:ascii="Calibri" w:eastAsia="Times New Roman" w:hAnsi="Calibri" w:cs="Times New Roman"/>
+                <w:color w:val="00000A"/>
+                <w:sz w:val="24"/>
+                <w:szCs w:val="24"/>
+                <w:lang w:eastAsia="da-DK"/>
+              </w:rPr>
+              <w:t xml:space="preserve"> class for shipping boxes, and finally just a </w:t>
+            </w:r>
+            <w:r>
+              <w:rPr>
+                <w:rFonts w:ascii="Calibri" w:eastAsia="Times New Roman" w:hAnsi="Calibri" w:cs="Times New Roman"/>
+                <w:b/>
+                <w:color w:val="00000A"/>
+                <w:sz w:val="24"/>
+                <w:szCs w:val="24"/>
+                <w:lang w:eastAsia="da-DK"/>
+              </w:rPr>
+              <w:t>List</w:t>
+            </w:r>
+            <w:r>
+              <w:rPr>
+                <w:rFonts w:ascii="Calibri" w:eastAsia="Times New Roman" w:hAnsi="Calibri" w:cs="Times New Roman"/>
+                <w:color w:val="00000A"/>
+                <w:sz w:val="24"/>
+                <w:szCs w:val="24"/>
+                <w:lang w:eastAsia="da-DK"/>
+              </w:rPr>
+              <w:t xml:space="preserve"> for customers.</w:t>
+            </w:r>
+          </w:p>
+          <w:p>
+            <w:pPr>
+              <w:widowControl/>
+              <w:rPr>
+                <w:rFonts w:ascii="Calibri" w:eastAsia="Times New Roman" w:hAnsi="Calibri" w:cs="Times New Roman"/>
+                <w:color w:val="00000A"/>
+                <w:sz w:val="24"/>
+                <w:szCs w:val="24"/>
+                <w:lang w:eastAsia="da-DK"/>
+              </w:rPr>
+            </w:pPr>
+          </w:p>
+          <w:p>
+            <w:pPr>
+              <w:widowControl/>
+              <w:rPr>
+                <w:rFonts w:ascii="Calibri" w:eastAsia="Times New Roman" w:hAnsi="Calibri" w:cs="Times New Roman"/>
+                <w:color w:val="00000A"/>
+                <w:sz w:val="24"/>
+                <w:szCs w:val="24"/>
+                <w:lang w:eastAsia="da-DK"/>
+              </w:rPr>
+            </w:pPr>
+            <w:r>
+              <w:rPr>
+                <w:rFonts w:ascii="Calibri" w:eastAsia="Times New Roman" w:hAnsi="Calibri" w:cs="Times New Roman"/>
+                <w:color w:val="00000A"/>
+                <w:sz w:val="24"/>
+                <w:szCs w:val="24"/>
+                <w:lang w:eastAsia="da-DK"/>
+              </w:rPr>
+              <w:t xml:space="preserve">In order to keep track of the objects in the domain model, a tool for generation of a report has been created; the </w:t>
+            </w:r>
+            <w:r>
+              <w:rPr>
+                <w:rFonts w:ascii="Calibri" w:eastAsia="Times New Roman" w:hAnsi="Calibri" w:cs="Times New Roman"/>
+                <w:b/>
+                <w:color w:val="00000A"/>
+                <w:sz w:val="24"/>
+                <w:szCs w:val="24"/>
+                <w:lang w:eastAsia="da-DK"/>
+              </w:rPr>
+              <w:t>ReportGenerator</w:t>
+            </w:r>
+            <w:r>
+              <w:rPr>
+                <w:rFonts w:ascii="Calibri" w:eastAsia="Times New Roman" w:hAnsi="Calibri" w:cs="Times New Roman"/>
+                <w:color w:val="00000A"/>
+                <w:sz w:val="24"/>
+                <w:szCs w:val="24"/>
+                <w:lang w:eastAsia="da-DK"/>
+              </w:rPr>
+              <w:t xml:space="preserve"> class in the </w:t>
+            </w:r>
+            <w:r>
+              <w:rPr>
+                <w:rFonts w:ascii="Calibri" w:eastAsia="Times New Roman" w:hAnsi="Calibri" w:cs="Times New Roman"/>
+                <w:b/>
+                <w:color w:val="00000A"/>
+                <w:sz w:val="24"/>
+                <w:szCs w:val="24"/>
+                <w:lang w:eastAsia="da-DK"/>
+              </w:rPr>
+              <w:t>Reporting</w:t>
+            </w:r>
+            <w:r>
+              <w:rPr>
+                <w:rFonts w:ascii="Calibri" w:eastAsia="Times New Roman" w:hAnsi="Calibri" w:cs="Times New Roman"/>
+                <w:color w:val="00000A"/>
+                <w:sz w:val="24"/>
+                <w:szCs w:val="24"/>
+                <w:lang w:eastAsia="da-DK"/>
+              </w:rPr>
+              <w:t xml:space="preserve"> folder. The tool is functional, but has some significant design issues. The most obvious design issues are:</w:t>
+            </w:r>
+          </w:p>
+          <w:p>
+            <w:pPr>
+              <w:pStyle w:val="Listeafsnit"/>
+              <w:widowControl/>
+              <w:numPr>
+                <w:ilvl w:val="0"/>
+                <w:numId w:val="24"/>
+              </w:numPr>
+              <w:rPr>
+                <w:rFonts w:ascii="Calibri" w:eastAsia="Times New Roman" w:hAnsi="Calibri" w:cs="Times New Roman"/>
+                <w:color w:val="00000A"/>
+                <w:sz w:val="24"/>
+                <w:szCs w:val="24"/>
+                <w:lang w:eastAsia="da-DK"/>
+              </w:rPr>
+            </w:pPr>
+            <w:r>
+              <w:rPr>
+                <w:rFonts w:ascii="Calibri" w:eastAsia="Times New Roman" w:hAnsi="Calibri" w:cs="Times New Roman"/>
+                <w:color w:val="00000A"/>
+                <w:sz w:val="24"/>
+                <w:szCs w:val="24"/>
+                <w:lang w:eastAsia="da-DK"/>
+              </w:rPr>
+              <w:t>The general logic for report generation is repeated three times.</w:t>
+            </w:r>
+          </w:p>
+          <w:p>
+            <w:pPr>
+              <w:pStyle w:val="Listeafsnit"/>
+              <w:widowControl/>
+              <w:numPr>
+                <w:ilvl w:val="0"/>
+                <w:numId w:val="24"/>
+              </w:numPr>
+              <w:rPr>
+                <w:rFonts w:ascii="Calibri" w:eastAsia="Times New Roman" w:hAnsi="Calibri" w:cs="Times New Roman"/>
+                <w:color w:val="00000A"/>
+                <w:sz w:val="24"/>
+                <w:szCs w:val="24"/>
+                <w:lang w:eastAsia="da-DK"/>
+              </w:rPr>
+            </w:pPr>
+            <w:r>
+              <w:rPr>
+                <w:rFonts w:ascii="Calibri" w:eastAsia="Times New Roman" w:hAnsi="Calibri" w:cs="Times New Roman"/>
+                <w:color w:val="00000A"/>
+                <w:sz w:val="24"/>
+                <w:szCs w:val="24"/>
+                <w:lang w:eastAsia="da-DK"/>
+              </w:rPr>
+              <w:t>The formatting of the report is hard-coded into the class.</w:t>
+            </w:r>
+          </w:p>
+          <w:p>
+            <w:pPr>
+              <w:widowControl/>
+              <w:rPr>
+                <w:rFonts w:ascii="Calibri" w:eastAsia="Times New Roman" w:hAnsi="Calibri" w:cs="Times New Roman"/>
+                <w:color w:val="00000A"/>
+                <w:sz w:val="24"/>
+                <w:szCs w:val="24"/>
+                <w:lang w:eastAsia="da-DK"/>
+              </w:rPr>
+            </w:pPr>
+          </w:p>
+          <w:p>
+            <w:pPr>
+              <w:widowControl/>
+              <w:rPr>
+                <w:rFonts w:ascii="Calibri" w:eastAsia="Times New Roman" w:hAnsi="Calibri" w:cs="Times New Roman"/>
+                <w:color w:val="00000A"/>
+                <w:sz w:val="24"/>
+                <w:szCs w:val="24"/>
+                <w:lang w:eastAsia="da-DK"/>
+              </w:rPr>
+            </w:pPr>
+            <w:r>
+              <w:rPr>
+                <w:rFonts w:ascii="Calibri" w:eastAsia="Times New Roman" w:hAnsi="Calibri" w:cs="Times New Roman"/>
+                <w:color w:val="00000A"/>
+                <w:sz w:val="24"/>
+                <w:szCs w:val="24"/>
+                <w:lang w:eastAsia="da-DK"/>
+              </w:rPr>
+              <w:t xml:space="preserve">Since the webshop anticipates that </w:t>
+            </w:r>
+            <w:r>
+              <w:rPr>
+                <w:rFonts w:ascii="Calibri" w:eastAsia="Times New Roman" w:hAnsi="Calibri" w:cs="Times New Roman"/>
+                <w:color w:val="00000A"/>
+                <w:sz w:val="24"/>
+                <w:szCs w:val="24"/>
+                <w:lang w:eastAsia="da-DK"/>
+              </w:rPr>
+              <w:t xml:space="preserve">the system </w:t>
+            </w:r>
+            <w:r>
+              <w:rPr>
+                <w:rFonts w:ascii="Calibri" w:eastAsia="Times New Roman" w:hAnsi="Calibri" w:cs="Times New Roman"/>
+                <w:color w:val="00000A"/>
+                <w:sz w:val="24"/>
+                <w:szCs w:val="24"/>
+                <w:lang w:eastAsia="da-DK"/>
+              </w:rPr>
+              <w:t xml:space="preserve">will soon need to manage </w:t>
+            </w:r>
+            <w:r>
+              <w:rPr>
+                <w:rFonts w:ascii="Calibri" w:eastAsia="Times New Roman" w:hAnsi="Calibri" w:cs="Times New Roman"/>
+                <w:color w:val="00000A"/>
+                <w:sz w:val="24"/>
+                <w:szCs w:val="24"/>
+                <w:lang w:eastAsia="da-DK"/>
+              </w:rPr>
+              <w:t xml:space="preserve">items of other types (like e.g. </w:t>
+            </w:r>
+            <w:r>
+              <w:rPr>
+                <w:rFonts w:ascii="Calibri" w:eastAsia="Times New Roman" w:hAnsi="Calibri" w:cs="Times New Roman"/>
+                <w:b/>
+                <w:color w:val="00000A"/>
+                <w:sz w:val="24"/>
+                <w:szCs w:val="24"/>
+                <w:lang w:eastAsia="da-DK"/>
+              </w:rPr>
+              <w:t>Employee</w:t>
+            </w:r>
+            <w:r>
+              <w:rPr>
+                <w:rFonts w:ascii="Calibri" w:eastAsia="Times New Roman" w:hAnsi="Calibri" w:cs="Times New Roman"/>
+                <w:color w:val="00000A"/>
+                <w:sz w:val="24"/>
+                <w:szCs w:val="24"/>
+                <w:lang w:eastAsia="da-DK"/>
+              </w:rPr>
+              <w:t xml:space="preserve"> and </w:t>
+            </w:r>
+            <w:r>
+              <w:rPr>
+                <w:rFonts w:ascii="Calibri" w:eastAsia="Times New Roman" w:hAnsi="Calibri" w:cs="Times New Roman"/>
+                <w:b/>
+                <w:color w:val="00000A"/>
+                <w:sz w:val="24"/>
+                <w:szCs w:val="24"/>
+                <w:lang w:eastAsia="da-DK"/>
+              </w:rPr>
+              <w:t>Order</w:t>
+            </w:r>
+            <w:r>
+              <w:rPr>
+                <w:rFonts w:ascii="Calibri" w:eastAsia="Times New Roman" w:hAnsi="Calibri" w:cs="Times New Roman"/>
+                <w:color w:val="00000A"/>
+                <w:sz w:val="24"/>
+                <w:szCs w:val="24"/>
+                <w:lang w:eastAsia="da-DK"/>
+              </w:rPr>
+              <w:t>), and will also need to be able to gene</w:t>
+            </w:r>
+            <w:r>
+              <w:rPr>
+                <w:rFonts w:ascii="Calibri" w:eastAsia="Times New Roman" w:hAnsi="Calibri" w:cs="Times New Roman"/>
+                <w:color w:val="00000A"/>
+                <w:sz w:val="24"/>
+                <w:szCs w:val="24"/>
+                <w:lang w:eastAsia="da-DK"/>
+              </w:rPr>
+              <w:softHyphen/>
+              <w:t xml:space="preserve">rate reports in several formats, it has been decided to rewrite the </w:t>
+            </w:r>
+            <w:r>
+              <w:rPr>
+                <w:rFonts w:ascii="Calibri" w:eastAsia="Times New Roman" w:hAnsi="Calibri" w:cs="Times New Roman"/>
+                <w:b/>
+                <w:color w:val="00000A"/>
+                <w:sz w:val="24"/>
+                <w:szCs w:val="24"/>
+                <w:lang w:eastAsia="da-DK"/>
+              </w:rPr>
+              <w:t>ReportGene</w:t>
+            </w:r>
+            <w:r>
+              <w:rPr>
+                <w:rFonts w:ascii="Calibri" w:eastAsia="Times New Roman" w:hAnsi="Calibri" w:cs="Times New Roman"/>
+                <w:b/>
+                <w:color w:val="00000A"/>
+                <w:sz w:val="24"/>
+                <w:szCs w:val="24"/>
+                <w:lang w:eastAsia="da-DK"/>
+              </w:rPr>
+              <w:softHyphen/>
+            </w:r>
+            <w:r>
+              <w:rPr>
+                <w:rFonts w:ascii="Calibri" w:eastAsia="Times New Roman" w:hAnsi="Calibri" w:cs="Times New Roman"/>
+                <w:b/>
+                <w:color w:val="00000A"/>
+                <w:sz w:val="24"/>
+                <w:szCs w:val="24"/>
+                <w:lang w:eastAsia="da-DK"/>
+              </w:rPr>
+              <w:t>ra</w:t>
+            </w:r>
+            <w:r>
+              <w:rPr>
+                <w:rFonts w:ascii="Calibri" w:eastAsia="Times New Roman" w:hAnsi="Calibri" w:cs="Times New Roman"/>
+                <w:b/>
+                <w:color w:val="00000A"/>
+                <w:sz w:val="24"/>
+                <w:szCs w:val="24"/>
+                <w:lang w:eastAsia="da-DK"/>
+              </w:rPr>
+              <w:softHyphen/>
+            </w:r>
+            <w:r>
+              <w:rPr>
+                <w:rFonts w:ascii="Calibri" w:eastAsia="Times New Roman" w:hAnsi="Calibri" w:cs="Times New Roman"/>
+                <w:b/>
+                <w:color w:val="00000A"/>
+                <w:sz w:val="24"/>
+                <w:szCs w:val="24"/>
+                <w:lang w:eastAsia="da-DK"/>
+              </w:rPr>
+              <w:t>tor</w:t>
+            </w:r>
+            <w:r>
+              <w:rPr>
+                <w:rFonts w:ascii="Calibri" w:eastAsia="Times New Roman" w:hAnsi="Calibri" w:cs="Times New Roman"/>
+                <w:color w:val="00000A"/>
+                <w:sz w:val="24"/>
+                <w:szCs w:val="24"/>
+                <w:lang w:eastAsia="da-DK"/>
+              </w:rPr>
+              <w:t xml:space="preserve"> code.</w:t>
+            </w:r>
+          </w:p>
+          <w:p>
+            <w:pPr>
+              <w:widowControl/>
+              <w:rPr>
+                <w:rFonts w:ascii="Calibri" w:eastAsia="Times New Roman" w:hAnsi="Calibri" w:cs="Times New Roman"/>
+                <w:color w:val="00000A"/>
+                <w:sz w:val="24"/>
+                <w:szCs w:val="24"/>
+                <w:lang w:eastAsia="da-DK"/>
+              </w:rPr>
+            </w:pPr>
+          </w:p>
+        </w:tc>
+      </w:tr>
+      <w:tr>
+        <w:tc>
+          <w:tcPr>
+            <w:tcW w:w="1668" w:type="dxa"/>
+            <w:tcBorders>
+              <w:top w:val="single" w:sz="4" w:space="0" w:color="00000A"/>
+              <w:left w:val="single" w:sz="4" w:space="0" w:color="00000A"/>
+              <w:bottom w:val="single" w:sz="4" w:space="0" w:color="00000A"/>
+              <w:right w:val="single" w:sz="4" w:space="0" w:color="00000A"/>
+            </w:tcBorders>
+            <w:shd w:val="clear" w:color="auto" w:fill="auto"/>
+          </w:tcPr>
+          <w:p>
+            <w:pPr>
+              <w:widowControl/>
+              <w:rPr>
+                <w:rFonts w:ascii="Calibri" w:eastAsia="Times New Roman" w:hAnsi="Calibri" w:cs="Times New Roman"/>
+                <w:b/>
+                <w:color w:val="00000A"/>
+                <w:sz w:val="28"/>
+                <w:szCs w:val="24"/>
+                <w:lang w:eastAsia="da-DK"/>
+              </w:rPr>
+            </w:pPr>
+            <w:r>
+              <w:rPr>
+                <w:rFonts w:ascii="Calibri" w:eastAsia="Times New Roman" w:hAnsi="Calibri" w:cs="Times New Roman"/>
+                <w:b/>
+                <w:color w:val="00000A"/>
+                <w:sz w:val="28"/>
+                <w:szCs w:val="24"/>
+                <w:lang w:eastAsia="da-DK"/>
+              </w:rPr>
+              <w:t>Steps</w:t>
+            </w:r>
+          </w:p>
+        </w:tc>
+        <w:tc>
+          <w:tcPr>
+            <w:tcW w:w="8221" w:type="dxa"/>
+            <w:tcBorders>
+              <w:top w:val="single" w:sz="4" w:space="0" w:color="00000A"/>
+              <w:left w:val="single" w:sz="4" w:space="0" w:color="00000A"/>
+              <w:bottom w:val="single" w:sz="4" w:space="0" w:color="00000A"/>
+              <w:right w:val="single" w:sz="4" w:space="0" w:color="00000A"/>
+            </w:tcBorders>
+            <w:shd w:val="clear" w:color="auto" w:fill="auto"/>
+          </w:tcPr>
+          <w:p>
+            <w:pPr>
+              <w:widowControl/>
+              <w:rPr>
+                <w:rFonts w:ascii="Calibri" w:eastAsia="Times New Roman" w:hAnsi="Calibri" w:cs="Times New Roman"/>
+                <w:color w:val="00000A"/>
+                <w:lang w:eastAsia="da-DK"/>
+              </w:rPr>
+            </w:pPr>
+            <w:r>
+              <w:rPr>
+                <w:rFonts w:ascii="Calibri" w:eastAsia="Times New Roman" w:hAnsi="Calibri" w:cs="Times New Roman"/>
+                <w:color w:val="00000A"/>
+                <w:lang w:eastAsia="da-DK"/>
+              </w:rPr>
+              <w:t xml:space="preserve">Rewrite the code </w:t>
+            </w:r>
+            <w:r>
+              <w:rPr>
+                <w:rFonts w:ascii="Calibri" w:eastAsia="Times New Roman" w:hAnsi="Calibri" w:cs="Times New Roman"/>
+                <w:color w:val="00000A"/>
+                <w:lang w:eastAsia="da-DK"/>
+              </w:rPr>
+              <w:t>from</w:t>
+            </w:r>
+            <w:r>
+              <w:rPr>
+                <w:rFonts w:ascii="Calibri" w:eastAsia="Times New Roman" w:hAnsi="Calibri" w:cs="Times New Roman"/>
+                <w:color w:val="00000A"/>
+                <w:lang w:eastAsia="da-DK"/>
+              </w:rPr>
+              <w:t xml:space="preserve"> the </w:t>
+            </w:r>
+            <w:r>
+              <w:rPr>
+                <w:rFonts w:ascii="Calibri" w:eastAsia="Times New Roman" w:hAnsi="Calibri" w:cs="Times New Roman"/>
+                <w:b/>
+                <w:color w:val="00000A"/>
+                <w:lang w:eastAsia="da-DK"/>
+              </w:rPr>
+              <w:t>ReportGenerator</w:t>
+            </w:r>
+            <w:r>
+              <w:rPr>
+                <w:rFonts w:ascii="Calibri" w:eastAsia="Times New Roman" w:hAnsi="Calibri" w:cs="Times New Roman"/>
+                <w:color w:val="00000A"/>
+                <w:lang w:eastAsia="da-DK"/>
+              </w:rPr>
+              <w:t xml:space="preserve"> class, the only hard restriction</w:t>
+            </w:r>
+            <w:r>
+              <w:rPr>
+                <w:rFonts w:ascii="Calibri" w:eastAsia="Times New Roman" w:hAnsi="Calibri" w:cs="Times New Roman"/>
+                <w:color w:val="00000A"/>
+                <w:lang w:eastAsia="da-DK"/>
+              </w:rPr>
+              <w:t>s</w:t>
+            </w:r>
+            <w:r>
+              <w:rPr>
+                <w:rFonts w:ascii="Calibri" w:eastAsia="Times New Roman" w:hAnsi="Calibri" w:cs="Times New Roman"/>
+                <w:color w:val="00000A"/>
+                <w:lang w:eastAsia="da-DK"/>
+              </w:rPr>
+              <w:t xml:space="preserve"> being</w:t>
+            </w:r>
+            <w:r>
+              <w:rPr>
+                <w:rFonts w:ascii="Calibri" w:eastAsia="Times New Roman" w:hAnsi="Calibri" w:cs="Times New Roman"/>
+                <w:color w:val="00000A"/>
+                <w:lang w:eastAsia="da-DK"/>
+              </w:rPr>
+              <w:t>:</w:t>
+            </w:r>
+          </w:p>
+          <w:p>
+            <w:pPr>
+              <w:pStyle w:val="Listeafsnit"/>
+              <w:widowControl/>
+              <w:numPr>
+                <w:ilvl w:val="0"/>
+                <w:numId w:val="26"/>
+              </w:numPr>
+              <w:rPr>
+                <w:rFonts w:ascii="Calibri" w:eastAsia="Times New Roman" w:hAnsi="Calibri" w:cs="Times New Roman"/>
+                <w:b/>
+                <w:color w:val="00000A"/>
+                <w:lang w:eastAsia="da-DK"/>
+              </w:rPr>
+            </w:pPr>
+            <w:r>
+              <w:rPr>
+                <w:rFonts w:ascii="Calibri" w:eastAsia="Times New Roman" w:hAnsi="Calibri" w:cs="Times New Roman"/>
+                <w:color w:val="00000A"/>
+                <w:lang w:eastAsia="da-DK"/>
+              </w:rPr>
+              <w:t>I</w:t>
+            </w:r>
+            <w:r>
+              <w:rPr>
+                <w:rFonts w:ascii="Calibri" w:eastAsia="Times New Roman" w:hAnsi="Calibri" w:cs="Times New Roman"/>
+                <w:color w:val="00000A"/>
+                <w:lang w:eastAsia="da-DK"/>
+              </w:rPr>
+              <w:t xml:space="preserve">t must still be possible to invoke the report generation functionality through an interface of type </w:t>
+            </w:r>
+            <w:r>
+              <w:rPr>
+                <w:rFonts w:ascii="Calibri" w:eastAsia="Times New Roman" w:hAnsi="Calibri" w:cs="Times New Roman"/>
+                <w:b/>
+                <w:color w:val="00000A"/>
+                <w:lang w:eastAsia="da-DK"/>
+              </w:rPr>
+              <w:t>IReportGenerator</w:t>
+            </w:r>
+            <w:r>
+              <w:rPr>
+                <w:rFonts w:ascii="Calibri" w:eastAsia="Times New Roman" w:hAnsi="Calibri" w:cs="Times New Roman"/>
+                <w:color w:val="00000A"/>
+                <w:lang w:eastAsia="da-DK"/>
+              </w:rPr>
+              <w:t xml:space="preserve">, since </w:t>
+            </w:r>
+            <w:r>
+              <w:rPr>
+                <w:rFonts w:ascii="Calibri" w:eastAsia="Times New Roman" w:hAnsi="Calibri" w:cs="Times New Roman"/>
+                <w:color w:val="00000A"/>
+                <w:lang w:eastAsia="da-DK"/>
+              </w:rPr>
+              <w:t>other</w:t>
+            </w:r>
+            <w:r>
+              <w:rPr>
+                <w:rFonts w:ascii="Calibri" w:eastAsia="Times New Roman" w:hAnsi="Calibri" w:cs="Times New Roman"/>
+                <w:color w:val="00000A"/>
+                <w:lang w:eastAsia="da-DK"/>
+              </w:rPr>
+              <w:t xml:space="preserve"> systems use that interface.</w:t>
+            </w:r>
+          </w:p>
+          <w:p>
+            <w:pPr>
+              <w:pStyle w:val="Listeafsnit"/>
+              <w:widowControl/>
+              <w:numPr>
+                <w:ilvl w:val="0"/>
+                <w:numId w:val="26"/>
+              </w:numPr>
+              <w:rPr>
+                <w:rFonts w:ascii="Calibri" w:eastAsia="Times New Roman" w:hAnsi="Calibri" w:cs="Times New Roman"/>
+                <w:color w:val="00000A"/>
+                <w:lang w:eastAsia="da-DK"/>
+              </w:rPr>
+            </w:pPr>
+            <w:r>
+              <w:rPr>
+                <w:rFonts w:ascii="Calibri" w:eastAsia="Times New Roman" w:hAnsi="Calibri" w:cs="Times New Roman"/>
+                <w:color w:val="00000A"/>
+                <w:lang w:eastAsia="da-DK"/>
+              </w:rPr>
+              <w:t xml:space="preserve">You may </w:t>
+            </w:r>
+            <w:r>
+              <w:rPr>
+                <w:rFonts w:ascii="Calibri" w:eastAsia="Times New Roman" w:hAnsi="Calibri" w:cs="Times New Roman"/>
+                <w:color w:val="00000A"/>
+                <w:u w:val="single"/>
+                <w:lang w:eastAsia="da-DK"/>
+              </w:rPr>
+              <w:t>not</w:t>
+            </w:r>
+            <w:r>
+              <w:rPr>
+                <w:rFonts w:ascii="Calibri" w:eastAsia="Times New Roman" w:hAnsi="Calibri" w:cs="Times New Roman"/>
+                <w:color w:val="00000A"/>
+                <w:lang w:eastAsia="da-DK"/>
+              </w:rPr>
+              <w:t xml:space="preserve"> </w:t>
+            </w:r>
+            <w:r>
+              <w:rPr>
+                <w:rFonts w:ascii="Calibri" w:eastAsia="Times New Roman" w:hAnsi="Calibri" w:cs="Times New Roman"/>
+                <w:color w:val="00000A"/>
+                <w:lang w:eastAsia="da-DK"/>
+              </w:rPr>
+              <w:t xml:space="preserve">make any changes </w:t>
+            </w:r>
+            <w:r>
+              <w:rPr>
+                <w:rFonts w:ascii="Calibri" w:eastAsia="Times New Roman" w:hAnsi="Calibri" w:cs="Times New Roman"/>
+                <w:color w:val="00000A"/>
+                <w:lang w:eastAsia="da-DK"/>
+              </w:rPr>
+              <w:t>to</w:t>
+            </w:r>
+            <w:r>
+              <w:rPr>
+                <w:rFonts w:ascii="Calibri" w:eastAsia="Times New Roman" w:hAnsi="Calibri" w:cs="Times New Roman"/>
+                <w:color w:val="00000A"/>
+                <w:lang w:eastAsia="da-DK"/>
+              </w:rPr>
+              <w:t xml:space="preserve"> the existing classes</w:t>
+            </w:r>
+          </w:p>
+          <w:p>
+            <w:pPr>
+              <w:widowControl/>
+              <w:rPr>
+                <w:rFonts w:ascii="Calibri" w:eastAsia="Times New Roman" w:hAnsi="Calibri" w:cs="Times New Roman"/>
+                <w:color w:val="00000A"/>
+                <w:lang w:eastAsia="da-DK"/>
+              </w:rPr>
+            </w:pPr>
+          </w:p>
+          <w:p>
+            <w:pPr>
+              <w:widowControl/>
+              <w:rPr>
+                <w:rFonts w:ascii="Calibri" w:eastAsia="Times New Roman" w:hAnsi="Calibri" w:cs="Times New Roman"/>
+                <w:color w:val="00000A"/>
+                <w:lang w:eastAsia="da-DK"/>
+              </w:rPr>
+            </w:pPr>
+            <w:r>
+              <w:rPr>
+                <w:rFonts w:ascii="Calibri" w:eastAsia="Times New Roman" w:hAnsi="Calibri" w:cs="Times New Roman"/>
+                <w:color w:val="00000A"/>
+                <w:lang w:eastAsia="da-DK"/>
+              </w:rPr>
+              <w:t>Apart from this, y</w:t>
+            </w:r>
+            <w:r>
+              <w:rPr>
+                <w:rFonts w:ascii="Calibri" w:eastAsia="Times New Roman" w:hAnsi="Calibri" w:cs="Times New Roman"/>
+                <w:color w:val="00000A"/>
+                <w:lang w:eastAsia="da-DK"/>
+              </w:rPr>
+              <w:t>ou are free to define as many new interfaces, classes, etc. as you see fit, and you may – but you are not required to – use whatever lan</w:t>
+            </w:r>
+            <w:r>
+              <w:rPr>
+                <w:rFonts w:ascii="Calibri" w:eastAsia="Times New Roman" w:hAnsi="Calibri" w:cs="Times New Roman"/>
+                <w:color w:val="00000A"/>
+                <w:lang w:eastAsia="da-DK"/>
+              </w:rPr>
+              <w:softHyphen/>
+              <w:t>gu</w:t>
+            </w:r>
+            <w:r>
+              <w:rPr>
+                <w:rFonts w:ascii="Calibri" w:eastAsia="Times New Roman" w:hAnsi="Calibri" w:cs="Times New Roman"/>
+                <w:color w:val="00000A"/>
+                <w:lang w:eastAsia="da-DK"/>
+              </w:rPr>
+              <w:softHyphen/>
+              <w:t>age construction</w:t>
+            </w:r>
+            <w:r>
+              <w:rPr>
+                <w:rFonts w:ascii="Calibri" w:eastAsia="Times New Roman" w:hAnsi="Calibri" w:cs="Times New Roman"/>
+                <w:color w:val="00000A"/>
+                <w:lang w:eastAsia="da-DK"/>
+              </w:rPr>
+              <w:t>s</w:t>
+            </w:r>
+            <w:r>
+              <w:rPr>
+                <w:rFonts w:ascii="Calibri" w:eastAsia="Times New Roman" w:hAnsi="Calibri" w:cs="Times New Roman"/>
+                <w:color w:val="00000A"/>
+                <w:lang w:eastAsia="da-DK"/>
+              </w:rPr>
+              <w:t xml:space="preserve"> you wish, like e.g. LINQ. However, the primary drivers in your design should be:</w:t>
+            </w:r>
+          </w:p>
+          <w:p>
+            <w:pPr>
+              <w:pStyle w:val="Listeafsnit"/>
+              <w:widowControl/>
+              <w:numPr>
+                <w:ilvl w:val="0"/>
+                <w:numId w:val="25"/>
+              </w:numPr>
+              <w:rPr>
+                <w:rFonts w:ascii="Calibri" w:eastAsia="Times New Roman" w:hAnsi="Calibri" w:cs="Times New Roman"/>
+                <w:color w:val="00000A"/>
+                <w:lang w:eastAsia="da-DK"/>
+              </w:rPr>
+            </w:pPr>
+            <w:r>
+              <w:rPr>
+                <w:rFonts w:ascii="Calibri" w:eastAsia="Times New Roman" w:hAnsi="Calibri" w:cs="Times New Roman"/>
+                <w:color w:val="00000A"/>
+                <w:lang w:eastAsia="da-DK"/>
+              </w:rPr>
+              <w:t>Classes should have few (ideally only one) main responsibilities.</w:t>
+            </w:r>
+          </w:p>
+          <w:p>
+            <w:pPr>
+              <w:pStyle w:val="Listeafsnit"/>
+              <w:widowControl/>
+              <w:numPr>
+                <w:ilvl w:val="0"/>
+                <w:numId w:val="25"/>
+              </w:numPr>
+              <w:rPr>
+                <w:rFonts w:ascii="Calibri" w:eastAsia="Times New Roman" w:hAnsi="Calibri" w:cs="Times New Roman"/>
+                <w:color w:val="00000A"/>
+                <w:lang w:eastAsia="da-DK"/>
+              </w:rPr>
+            </w:pPr>
+            <w:r>
+              <w:rPr>
+                <w:rFonts w:ascii="Calibri" w:eastAsia="Times New Roman" w:hAnsi="Calibri" w:cs="Times New Roman"/>
+                <w:color w:val="00000A"/>
+                <w:lang w:eastAsia="da-DK"/>
+              </w:rPr>
+              <w:t>Classes should assume as little as possible about each other.</w:t>
+            </w:r>
+          </w:p>
+          <w:p>
+            <w:pPr>
+              <w:pStyle w:val="Listeafsnit"/>
+              <w:widowControl/>
+              <w:numPr>
+                <w:ilvl w:val="0"/>
+                <w:numId w:val="25"/>
+              </w:numPr>
+              <w:rPr>
+                <w:rFonts w:ascii="Calibri" w:eastAsia="Times New Roman" w:hAnsi="Calibri" w:cs="Times New Roman"/>
+                <w:color w:val="00000A"/>
+                <w:lang w:eastAsia="da-DK"/>
+              </w:rPr>
+            </w:pPr>
+            <w:r>
+              <w:rPr>
+                <w:rFonts w:ascii="Calibri" w:eastAsia="Times New Roman" w:hAnsi="Calibri" w:cs="Times New Roman"/>
+                <w:color w:val="00000A"/>
+                <w:lang w:eastAsia="da-DK"/>
+              </w:rPr>
+              <w:t xml:space="preserve">As few classes as possible should have to be </w:t>
+            </w:r>
+            <w:r>
+              <w:rPr>
+                <w:rFonts w:ascii="Calibri" w:eastAsia="Times New Roman" w:hAnsi="Calibri" w:cs="Times New Roman"/>
+                <w:color w:val="00000A"/>
+                <w:u w:val="single"/>
+                <w:lang w:eastAsia="da-DK"/>
+              </w:rPr>
+              <w:t>changed</w:t>
+            </w:r>
+            <w:r>
+              <w:rPr>
+                <w:rFonts w:ascii="Calibri" w:eastAsia="Times New Roman" w:hAnsi="Calibri" w:cs="Times New Roman"/>
+                <w:color w:val="00000A"/>
+                <w:lang w:eastAsia="da-DK"/>
+              </w:rPr>
+              <w:t>, if the code needs to handle new domain class and/or new report formats.</w:t>
+            </w:r>
+            <w:bookmarkStart w:id="3" w:name="_GoBack"/>
+            <w:bookmarkEnd w:id="3"/>
+          </w:p>
+          <w:p>
+            <w:pPr>
+              <w:widowControl/>
+              <w:rPr>
+                <w:rFonts w:ascii="Calibri" w:eastAsia="Times New Roman" w:hAnsi="Calibri" w:cs="Times New Roman"/>
+                <w:color w:val="00000A"/>
                 <w:lang w:eastAsia="da-DK"/>
               </w:rPr>
             </w:pPr>
@@ -2406,7 +3782,7 @@
             <w:noProof/>
             <w:lang w:val="da-DK"/>
           </w:rPr>
-          <w:t>3</w:t>
+          <w:t>5</w:t>
         </w:r>
         <w:r>
           <w:fldChar w:fldCharType="end"/>
@@ -2955,6 +4331,119 @@
     </w:lvl>
   </w:abstractNum>
   <w:abstractNum w:abstractNumId="5" w15:restartNumberingAfterBreak="0">
+    <w:nsid w:val="1F732A18"/>
+    <w:multiLevelType w:val="hybridMultilevel"/>
+    <w:tmpl w:val="2168E43A"/>
+    <w:lvl w:ilvl="0" w:tplc="04060001">
+      <w:start w:val="1"/>
+      <w:numFmt w:val="bullet"/>
+      <w:lvlText w:val=""/>
+      <w:lvlJc w:val="left"/>
+      <w:pPr>
+        <w:ind w:left="720" w:hanging="360"/>
+      </w:pPr>
+      <w:rPr>
+        <w:rFonts w:ascii="Symbol" w:hAnsi="Symbol" w:hint="default"/>
+      </w:rPr>
+    </w:lvl>
+    <w:lvl w:ilvl="1" w:tplc="04060003" w:tentative="1">
+      <w:start w:val="1"/>
+      <w:numFmt w:val="bullet"/>
+      <w:lvlText w:val="o"/>
+      <w:lvlJc w:val="left"/>
+      <w:pPr>
+        <w:ind w:left="1440" w:hanging="360"/>
+      </w:pPr>
+      <w:rPr>
+        <w:rFonts w:ascii="Courier New" w:hAnsi="Courier New" w:cs="Courier New" w:hint="default"/>
+      </w:rPr>
+    </w:lvl>
+    <w:lvl w:ilvl="2" w:tplc="04060005" w:tentative="1">
+      <w:start w:val="1"/>
+      <w:numFmt w:val="bullet"/>
+      <w:lvlText w:val=""/>
+      <w:lvlJc w:val="left"/>
+      <w:pPr>
+        <w:ind w:left="2160" w:hanging="360"/>
+      </w:pPr>
+      <w:rPr>
+        <w:rFonts w:ascii="Wingdings" w:hAnsi="Wingdings" w:hint="default"/>
+      </w:rPr>
+    </w:lvl>
+    <w:lvl w:ilvl="3" w:tplc="04060001" w:tentative="1">
+      <w:start w:val="1"/>
+      <w:numFmt w:val="bullet"/>
+      <w:lvlText w:val=""/>
+      <w:lvlJc w:val="left"/>
+      <w:pPr>
+        <w:ind w:left="2880" w:hanging="360"/>
+      </w:pPr>
+      <w:rPr>
+        <w:rFonts w:ascii="Symbol" w:hAnsi="Symbol" w:hint="default"/>
+      </w:rPr>
+    </w:lvl>
+    <w:lvl w:ilvl="4" w:tplc="04060003" w:tentative="1">
+      <w:start w:val="1"/>
+      <w:numFmt w:val="bullet"/>
+      <w:lvlText w:val="o"/>
+      <w:lvlJc w:val="left"/>
+      <w:pPr>
+        <w:ind w:left="3600" w:hanging="360"/>
+      </w:pPr>
+      <w:rPr>
+        <w:rFonts w:ascii="Courier New" w:hAnsi="Courier New" w:cs="Courier New" w:hint="default"/>
+      </w:rPr>
+    </w:lvl>
+    <w:lvl w:ilvl="5" w:tplc="04060005" w:tentative="1">
+      <w:start w:val="1"/>
+      <w:numFmt w:val="bullet"/>
+      <w:lvlText w:val=""/>
+      <w:lvlJc w:val="left"/>
+      <w:pPr>
+        <w:ind w:left="4320" w:hanging="360"/>
+      </w:pPr>
+      <w:rPr>
+        <w:rFonts w:ascii="Wingdings" w:hAnsi="Wingdings" w:hint="default"/>
+      </w:rPr>
+    </w:lvl>
+    <w:lvl w:ilvl="6" w:tplc="04060001" w:tentative="1">
+      <w:start w:val="1"/>
+      <w:numFmt w:val="bullet"/>
+      <w:lvlText w:val=""/>
+      <w:lvlJc w:val="left"/>
+      <w:pPr>
+        <w:ind w:left="5040" w:hanging="360"/>
+      </w:pPr>
+      <w:rPr>
+        <w:rFonts w:ascii="Symbol" w:hAnsi="Symbol" w:hint="default"/>
+      </w:rPr>
+    </w:lvl>
+    <w:lvl w:ilvl="7" w:tplc="04060003" w:tentative="1">
+      <w:start w:val="1"/>
+      <w:numFmt w:val="bullet"/>
+      <w:lvlText w:val="o"/>
+      <w:lvlJc w:val="left"/>
+      <w:pPr>
+        <w:ind w:left="5760" w:hanging="360"/>
+      </w:pPr>
+      <w:rPr>
+        <w:rFonts w:ascii="Courier New" w:hAnsi="Courier New" w:cs="Courier New" w:hint="default"/>
+      </w:rPr>
+    </w:lvl>
+    <w:lvl w:ilvl="8" w:tplc="04060005" w:tentative="1">
+      <w:start w:val="1"/>
+      <w:numFmt w:val="bullet"/>
+      <w:lvlText w:val=""/>
+      <w:lvlJc w:val="left"/>
+      <w:pPr>
+        <w:ind w:left="6480" w:hanging="360"/>
+      </w:pPr>
+      <w:rPr>
+        <w:rFonts w:ascii="Wingdings" w:hAnsi="Wingdings" w:hint="default"/>
+      </w:rPr>
+    </w:lvl>
+  </w:abstractNum>
+  <w:abstractNum w:abstractNumId="6" w15:restartNumberingAfterBreak="0">
     <w:nsid w:val="2738367D"/>
     <w:multiLevelType w:val="multilevel"/>
     <w:tmpl w:val="E1D0A136"/>
@@ -3040,7 +4529,7 @@
       </w:pPr>
     </w:lvl>
   </w:abstractNum>
-  <w:abstractNum w:abstractNumId="6" w15:restartNumberingAfterBreak="0">
+  <w:abstractNum w:abstractNumId="7" w15:restartNumberingAfterBreak="0">
     <w:nsid w:val="27FB0AE3"/>
     <w:multiLevelType w:val="hybridMultilevel"/>
     <w:tmpl w:val="CFB4B3C6"/>
@@ -3153,7 +4642,120 @@
       </w:rPr>
     </w:lvl>
   </w:abstractNum>
-  <w:abstractNum w:abstractNumId="7" w15:restartNumberingAfterBreak="0">
+  <w:abstractNum w:abstractNumId="8" w15:restartNumberingAfterBreak="0">
+    <w:nsid w:val="39E84ADC"/>
+    <w:multiLevelType w:val="hybridMultilevel"/>
+    <w:tmpl w:val="318A045E"/>
+    <w:lvl w:ilvl="0" w:tplc="04060001">
+      <w:start w:val="1"/>
+      <w:numFmt w:val="bullet"/>
+      <w:lvlText w:val=""/>
+      <w:lvlJc w:val="left"/>
+      <w:pPr>
+        <w:ind w:left="720" w:hanging="360"/>
+      </w:pPr>
+      <w:rPr>
+        <w:rFonts w:ascii="Symbol" w:hAnsi="Symbol" w:hint="default"/>
+      </w:rPr>
+    </w:lvl>
+    <w:lvl w:ilvl="1" w:tplc="04060003" w:tentative="1">
+      <w:start w:val="1"/>
+      <w:numFmt w:val="bullet"/>
+      <w:lvlText w:val="o"/>
+      <w:lvlJc w:val="left"/>
+      <w:pPr>
+        <w:ind w:left="1440" w:hanging="360"/>
+      </w:pPr>
+      <w:rPr>
+        <w:rFonts w:ascii="Courier New" w:hAnsi="Courier New" w:cs="Courier New" w:hint="default"/>
+      </w:rPr>
+    </w:lvl>
+    <w:lvl w:ilvl="2" w:tplc="04060005" w:tentative="1">
+      <w:start w:val="1"/>
+      <w:numFmt w:val="bullet"/>
+      <w:lvlText w:val=""/>
+      <w:lvlJc w:val="left"/>
+      <w:pPr>
+        <w:ind w:left="2160" w:hanging="360"/>
+      </w:pPr>
+      <w:rPr>
+        <w:rFonts w:ascii="Wingdings" w:hAnsi="Wingdings" w:hint="default"/>
+      </w:rPr>
+    </w:lvl>
+    <w:lvl w:ilvl="3" w:tplc="04060001" w:tentative="1">
+      <w:start w:val="1"/>
+      <w:numFmt w:val="bullet"/>
+      <w:lvlText w:val=""/>
+      <w:lvlJc w:val="left"/>
+      <w:pPr>
+        <w:ind w:left="2880" w:hanging="360"/>
+      </w:pPr>
+      <w:rPr>
+        <w:rFonts w:ascii="Symbol" w:hAnsi="Symbol" w:hint="default"/>
+      </w:rPr>
+    </w:lvl>
+    <w:lvl w:ilvl="4" w:tplc="04060003" w:tentative="1">
+      <w:start w:val="1"/>
+      <w:numFmt w:val="bullet"/>
+      <w:lvlText w:val="o"/>
+      <w:lvlJc w:val="left"/>
+      <w:pPr>
+        <w:ind w:left="3600" w:hanging="360"/>
+      </w:pPr>
+      <w:rPr>
+        <w:rFonts w:ascii="Courier New" w:hAnsi="Courier New" w:cs="Courier New" w:hint="default"/>
+      </w:rPr>
+    </w:lvl>
+    <w:lvl w:ilvl="5" w:tplc="04060005" w:tentative="1">
+      <w:start w:val="1"/>
+      <w:numFmt w:val="bullet"/>
+      <w:lvlText w:val=""/>
+      <w:lvlJc w:val="left"/>
+      <w:pPr>
+        <w:ind w:left="4320" w:hanging="360"/>
+      </w:pPr>
+      <w:rPr>
+        <w:rFonts w:ascii="Wingdings" w:hAnsi="Wingdings" w:hint="default"/>
+      </w:rPr>
+    </w:lvl>
+    <w:lvl w:ilvl="6" w:tplc="04060001" w:tentative="1">
+      <w:start w:val="1"/>
+      <w:numFmt w:val="bullet"/>
+      <w:lvlText w:val=""/>
+      <w:lvlJc w:val="left"/>
+      <w:pPr>
+        <w:ind w:left="5040" w:hanging="360"/>
+      </w:pPr>
+      <w:rPr>
+        <w:rFonts w:ascii="Symbol" w:hAnsi="Symbol" w:hint="default"/>
+      </w:rPr>
+    </w:lvl>
+    <w:lvl w:ilvl="7" w:tplc="04060003" w:tentative="1">
+      <w:start w:val="1"/>
+      <w:numFmt w:val="bullet"/>
+      <w:lvlText w:val="o"/>
+      <w:lvlJc w:val="left"/>
+      <w:pPr>
+        <w:ind w:left="5760" w:hanging="360"/>
+      </w:pPr>
+      <w:rPr>
+        <w:rFonts w:ascii="Courier New" w:hAnsi="Courier New" w:cs="Courier New" w:hint="default"/>
+      </w:rPr>
+    </w:lvl>
+    <w:lvl w:ilvl="8" w:tplc="04060005" w:tentative="1">
+      <w:start w:val="1"/>
+      <w:numFmt w:val="bullet"/>
+      <w:lvlText w:val=""/>
+      <w:lvlJc w:val="left"/>
+      <w:pPr>
+        <w:ind w:left="6480" w:hanging="360"/>
+      </w:pPr>
+      <w:rPr>
+        <w:rFonts w:ascii="Wingdings" w:hAnsi="Wingdings" w:hint="default"/>
+      </w:rPr>
+    </w:lvl>
+  </w:abstractNum>
+  <w:abstractNum w:abstractNumId="9" w15:restartNumberingAfterBreak="0">
     <w:nsid w:val="3BCA76FA"/>
     <w:multiLevelType w:val="hybridMultilevel"/>
     <w:tmpl w:val="56DA83A0"/>
@@ -3266,7 +4868,7 @@
       </w:rPr>
     </w:lvl>
   </w:abstractNum>
-  <w:abstractNum w:abstractNumId="8" w15:restartNumberingAfterBreak="0">
+  <w:abstractNum w:abstractNumId="10" w15:restartNumberingAfterBreak="0">
     <w:nsid w:val="3CAA1306"/>
     <w:multiLevelType w:val="multilevel"/>
     <w:tmpl w:val="E1D0A136"/>
@@ -3352,7 +4954,7 @@
       </w:pPr>
     </w:lvl>
   </w:abstractNum>
-  <w:abstractNum w:abstractNumId="9" w15:restartNumberingAfterBreak="0">
+  <w:abstractNum w:abstractNumId="11" w15:restartNumberingAfterBreak="0">
     <w:nsid w:val="3D8026BD"/>
     <w:multiLevelType w:val="hybridMultilevel"/>
     <w:tmpl w:val="B76AFD26"/>
@@ -3465,7 +5067,7 @@
       </w:rPr>
     </w:lvl>
   </w:abstractNum>
-  <w:abstractNum w:abstractNumId="10" w15:restartNumberingAfterBreak="0">
+  <w:abstractNum w:abstractNumId="12" w15:restartNumberingAfterBreak="0">
     <w:nsid w:val="3E9C2CAC"/>
     <w:multiLevelType w:val="multilevel"/>
     <w:tmpl w:val="E1D0A136"/>
@@ -3551,7 +5153,7 @@
       </w:pPr>
     </w:lvl>
   </w:abstractNum>
-  <w:abstractNum w:abstractNumId="11" w15:restartNumberingAfterBreak="0">
+  <w:abstractNum w:abstractNumId="13" w15:restartNumberingAfterBreak="0">
     <w:nsid w:val="41D82EEF"/>
     <w:multiLevelType w:val="hybridMultilevel"/>
     <w:tmpl w:val="6AB29F86"/>
@@ -3664,7 +5266,7 @@
       </w:rPr>
     </w:lvl>
   </w:abstractNum>
-  <w:abstractNum w:abstractNumId="12" w15:restartNumberingAfterBreak="0">
+  <w:abstractNum w:abstractNumId="14" w15:restartNumberingAfterBreak="0">
     <w:nsid w:val="4684008B"/>
     <w:multiLevelType w:val="hybridMultilevel"/>
     <w:tmpl w:val="099055F2"/>
@@ -3777,7 +5379,7 @@
       </w:rPr>
     </w:lvl>
   </w:abstractNum>
-  <w:abstractNum w:abstractNumId="13" w15:restartNumberingAfterBreak="0">
+  <w:abstractNum w:abstractNumId="15" w15:restartNumberingAfterBreak="0">
     <w:nsid w:val="4B5A0414"/>
     <w:multiLevelType w:val="hybridMultilevel"/>
     <w:tmpl w:val="4680155E"/>
@@ -3863,7 +5465,7 @@
       </w:pPr>
     </w:lvl>
   </w:abstractNum>
-  <w:abstractNum w:abstractNumId="14" w15:restartNumberingAfterBreak="0">
+  <w:abstractNum w:abstractNumId="16" w15:restartNumberingAfterBreak="0">
     <w:nsid w:val="520E1F16"/>
     <w:multiLevelType w:val="hybridMultilevel"/>
     <w:tmpl w:val="8A5A17AA"/>
@@ -3976,7 +5578,7 @@
       </w:rPr>
     </w:lvl>
   </w:abstractNum>
-  <w:abstractNum w:abstractNumId="15" w15:restartNumberingAfterBreak="0">
+  <w:abstractNum w:abstractNumId="17" w15:restartNumberingAfterBreak="0">
     <w:nsid w:val="567B7EA0"/>
     <w:multiLevelType w:val="hybridMultilevel"/>
     <w:tmpl w:val="0C5A17C6"/>
@@ -4089,7 +5691,7 @@
       </w:rPr>
     </w:lvl>
   </w:abstractNum>
-  <w:abstractNum w:abstractNumId="16" w15:restartNumberingAfterBreak="0">
+  <w:abstractNum w:abstractNumId="18" w15:restartNumberingAfterBreak="0">
     <w:nsid w:val="64BE0B19"/>
     <w:multiLevelType w:val="hybridMultilevel"/>
     <w:tmpl w:val="0332F304"/>
@@ -4202,7 +5804,7 @@
       </w:rPr>
     </w:lvl>
   </w:abstractNum>
-  <w:abstractNum w:abstractNumId="17" w15:restartNumberingAfterBreak="0">
+  <w:abstractNum w:abstractNumId="19" w15:restartNumberingAfterBreak="0">
     <w:nsid w:val="69DC6B5F"/>
     <w:multiLevelType w:val="multilevel"/>
     <w:tmpl w:val="E1D0A136"/>
@@ -4288,7 +5890,7 @@
       </w:pPr>
     </w:lvl>
   </w:abstractNum>
-  <w:abstractNum w:abstractNumId="18" w15:restartNumberingAfterBreak="0">
+  <w:abstractNum w:abstractNumId="20" w15:restartNumberingAfterBreak="0">
     <w:nsid w:val="6ABF5DE8"/>
     <w:multiLevelType w:val="hybridMultilevel"/>
     <w:tmpl w:val="BDBA11A4"/>
@@ -4374,7 +5976,7 @@
       </w:pPr>
     </w:lvl>
   </w:abstractNum>
-  <w:abstractNum w:abstractNumId="19" w15:restartNumberingAfterBreak="0">
+  <w:abstractNum w:abstractNumId="21" w15:restartNumberingAfterBreak="0">
     <w:nsid w:val="6B67115D"/>
     <w:multiLevelType w:val="hybridMultilevel"/>
     <w:tmpl w:val="847859E4"/>
@@ -4487,7 +6089,7 @@
       </w:rPr>
     </w:lvl>
   </w:abstractNum>
-  <w:abstractNum w:abstractNumId="20" w15:restartNumberingAfterBreak="0">
+  <w:abstractNum w:abstractNumId="22" w15:restartNumberingAfterBreak="0">
     <w:nsid w:val="74D56A59"/>
     <w:multiLevelType w:val="multilevel"/>
     <w:tmpl w:val="E1D0A136"/>
@@ -4573,7 +6175,120 @@
       </w:pPr>
     </w:lvl>
   </w:abstractNum>
-  <w:abstractNum w:abstractNumId="21" w15:restartNumberingAfterBreak="0">
+  <w:abstractNum w:abstractNumId="23" w15:restartNumberingAfterBreak="0">
+    <w:nsid w:val="76C8294D"/>
+    <w:multiLevelType w:val="hybridMultilevel"/>
+    <w:tmpl w:val="5DBC6248"/>
+    <w:lvl w:ilvl="0" w:tplc="04060001">
+      <w:start w:val="1"/>
+      <w:numFmt w:val="bullet"/>
+      <w:lvlText w:val=""/>
+      <w:lvlJc w:val="left"/>
+      <w:pPr>
+        <w:ind w:left="720" w:hanging="360"/>
+      </w:pPr>
+      <w:rPr>
+        <w:rFonts w:ascii="Symbol" w:hAnsi="Symbol" w:hint="default"/>
+      </w:rPr>
+    </w:lvl>
+    <w:lvl w:ilvl="1" w:tplc="04060003" w:tentative="1">
+      <w:start w:val="1"/>
+      <w:numFmt w:val="bullet"/>
+      <w:lvlText w:val="o"/>
+      <w:lvlJc w:val="left"/>
+      <w:pPr>
+        <w:ind w:left="1440" w:hanging="360"/>
+      </w:pPr>
+      <w:rPr>
+        <w:rFonts w:ascii="Courier New" w:hAnsi="Courier New" w:cs="Courier New" w:hint="default"/>
+      </w:rPr>
+    </w:lvl>
+    <w:lvl w:ilvl="2" w:tplc="04060005" w:tentative="1">
+      <w:start w:val="1"/>
+      <w:numFmt w:val="bullet"/>
+      <w:lvlText w:val=""/>
+      <w:lvlJc w:val="left"/>
+      <w:pPr>
+        <w:ind w:left="2160" w:hanging="360"/>
+      </w:pPr>
+      <w:rPr>
+        <w:rFonts w:ascii="Wingdings" w:hAnsi="Wingdings" w:hint="default"/>
+      </w:rPr>
+    </w:lvl>
+    <w:lvl w:ilvl="3" w:tplc="04060001" w:tentative="1">
+      <w:start w:val="1"/>
+      <w:numFmt w:val="bullet"/>
+      <w:lvlText w:val=""/>
+      <w:lvlJc w:val="left"/>
+      <w:pPr>
+        <w:ind w:left="2880" w:hanging="360"/>
+      </w:pPr>
+      <w:rPr>
+        <w:rFonts w:ascii="Symbol" w:hAnsi="Symbol" w:hint="default"/>
+      </w:rPr>
+    </w:lvl>
+    <w:lvl w:ilvl="4" w:tplc="04060003" w:tentative="1">
+      <w:start w:val="1"/>
+      <w:numFmt w:val="bullet"/>
+      <w:lvlText w:val="o"/>
+      <w:lvlJc w:val="left"/>
+      <w:pPr>
+        <w:ind w:left="3600" w:hanging="360"/>
+      </w:pPr>
+      <w:rPr>
+        <w:rFonts w:ascii="Courier New" w:hAnsi="Courier New" w:cs="Courier New" w:hint="default"/>
+      </w:rPr>
+    </w:lvl>
+    <w:lvl w:ilvl="5" w:tplc="04060005" w:tentative="1">
+      <w:start w:val="1"/>
+      <w:numFmt w:val="bullet"/>
+      <w:lvlText w:val=""/>
+      <w:lvlJc w:val="left"/>
+      <w:pPr>
+        <w:ind w:left="4320" w:hanging="360"/>
+      </w:pPr>
+      <w:rPr>
+        <w:rFonts w:ascii="Wingdings" w:hAnsi="Wingdings" w:hint="default"/>
+      </w:rPr>
+    </w:lvl>
+    <w:lvl w:ilvl="6" w:tplc="04060001" w:tentative="1">
+      <w:start w:val="1"/>
+      <w:numFmt w:val="bullet"/>
+      <w:lvlText w:val=""/>
+      <w:lvlJc w:val="left"/>
+      <w:pPr>
+        <w:ind w:left="5040" w:hanging="360"/>
+      </w:pPr>
+      <w:rPr>
+        <w:rFonts w:ascii="Symbol" w:hAnsi="Symbol" w:hint="default"/>
+      </w:rPr>
+    </w:lvl>
+    <w:lvl w:ilvl="7" w:tplc="04060003" w:tentative="1">
+      <w:start w:val="1"/>
+      <w:numFmt w:val="bullet"/>
+      <w:lvlText w:val="o"/>
+      <w:lvlJc w:val="left"/>
+      <w:pPr>
+        <w:ind w:left="5760" w:hanging="360"/>
+      </w:pPr>
+      <w:rPr>
+        <w:rFonts w:ascii="Courier New" w:hAnsi="Courier New" w:cs="Courier New" w:hint="default"/>
+      </w:rPr>
+    </w:lvl>
+    <w:lvl w:ilvl="8" w:tplc="04060005" w:tentative="1">
+      <w:start w:val="1"/>
+      <w:numFmt w:val="bullet"/>
+      <w:lvlText w:val=""/>
+      <w:lvlJc w:val="left"/>
+      <w:pPr>
+        <w:ind w:left="6480" w:hanging="360"/>
+      </w:pPr>
+      <w:rPr>
+        <w:rFonts w:ascii="Wingdings" w:hAnsi="Wingdings" w:hint="default"/>
+      </w:rPr>
+    </w:lvl>
+  </w:abstractNum>
+  <w:abstractNum w:abstractNumId="24" w15:restartNumberingAfterBreak="0">
     <w:nsid w:val="776826D3"/>
     <w:multiLevelType w:val="hybridMultilevel"/>
     <w:tmpl w:val="27A8E176"/>
@@ -4686,7 +6401,7 @@
       </w:rPr>
     </w:lvl>
   </w:abstractNum>
-  <w:abstractNum w:abstractNumId="22" w15:restartNumberingAfterBreak="0">
+  <w:abstractNum w:abstractNumId="25" w15:restartNumberingAfterBreak="0">
     <w:nsid w:val="78925C6E"/>
     <w:multiLevelType w:val="hybridMultilevel"/>
     <w:tmpl w:val="5E846A42"/>
@@ -4800,22 +6515,22 @@
     </w:lvl>
   </w:abstractNum>
   <w:num w:numId="1">
-    <w:abstractNumId w:val="16"/>
+    <w:abstractNumId w:val="18"/>
   </w:num>
   <w:num w:numId="2">
-    <w:abstractNumId w:val="22"/>
+    <w:abstractNumId w:val="25"/>
   </w:num>
   <w:num w:numId="3">
-    <w:abstractNumId w:val="9"/>
+    <w:abstractNumId w:val="11"/>
   </w:num>
   <w:num w:numId="4">
-    <w:abstractNumId w:val="18"/>
+    <w:abstractNumId w:val="20"/>
   </w:num>
   <w:num w:numId="5">
     <w:abstractNumId w:val="3"/>
   </w:num>
   <w:num w:numId="6">
-    <w:abstractNumId w:val="6"/>
+    <w:abstractNumId w:val="7"/>
   </w:num>
   <w:num w:numId="7">
     <w:abstractNumId w:val="4"/>
@@ -4824,49 +6539,58 @@
     <w:abstractNumId w:val="1"/>
   </w:num>
   <w:num w:numId="9">
-    <w:abstractNumId w:val="5"/>
+    <w:abstractNumId w:val="6"/>
   </w:num>
   <w:num w:numId="10">
-    <w:abstractNumId w:val="10"/>
+    <w:abstractNumId w:val="12"/>
   </w:num>
   <w:num w:numId="11">
     <w:abstractNumId w:val="0"/>
   </w:num>
   <w:num w:numId="12">
+    <w:abstractNumId w:val="19"/>
+  </w:num>
+  <w:num w:numId="13">
+    <w:abstractNumId w:val="10"/>
+  </w:num>
+  <w:num w:numId="14">
+    <w:abstractNumId w:val="24"/>
+  </w:num>
+  <w:num w:numId="15">
+    <w:abstractNumId w:val="21"/>
+  </w:num>
+  <w:num w:numId="16">
+    <w:abstractNumId w:val="13"/>
+  </w:num>
+  <w:num w:numId="17">
+    <w:abstractNumId w:val="14"/>
+  </w:num>
+  <w:num w:numId="18">
+    <w:abstractNumId w:val="9"/>
+  </w:num>
+  <w:num w:numId="19">
+    <w:abstractNumId w:val="22"/>
+  </w:num>
+  <w:num w:numId="20">
     <w:abstractNumId w:val="17"/>
   </w:num>
-  <w:num w:numId="13">
-    <w:abstractNumId w:val="8"/>
-  </w:num>
-  <w:num w:numId="14">
-    <w:abstractNumId w:val="21"/>
-  </w:num>
-  <w:num w:numId="15">
-    <w:abstractNumId w:val="19"/>
-  </w:num>
-  <w:num w:numId="16">
-    <w:abstractNumId w:val="11"/>
-  </w:num>
-  <w:num w:numId="17">
-    <w:abstractNumId w:val="12"/>
-  </w:num>
-  <w:num w:numId="18">
-    <w:abstractNumId w:val="7"/>
-  </w:num>
-  <w:num w:numId="19">
-    <w:abstractNumId w:val="20"/>
-  </w:num>
-  <w:num w:numId="20">
-    <w:abstractNumId w:val="15"/>
-  </w:num>
   <w:num w:numId="21">
-    <w:abstractNumId w:val="14"/>
+    <w:abstractNumId w:val="16"/>
   </w:num>
   <w:num w:numId="22">
-    <w:abstractNumId w:val="13"/>
+    <w:abstractNumId w:val="15"/>
   </w:num>
   <w:num w:numId="23">
     <w:abstractNumId w:val="2"/>
+  </w:num>
+  <w:num w:numId="24">
+    <w:abstractNumId w:val="23"/>
+  </w:num>
+  <w:num w:numId="25">
+    <w:abstractNumId w:val="8"/>
+  </w:num>
+  <w:num w:numId="26">
+    <w:abstractNumId w:val="5"/>
   </w:num>
   <w:numIdMacAtCleanup w:val="18"/>
 </w:numbering>
@@ -6055,7 +7779,7 @@
 </file>
 
 <file path=customXml/itemProps2.xml><?xml version="1.0" encoding="utf-8"?>
-<ds:datastoreItem xmlns:ds="http://schemas.openxmlformats.org/officeDocument/2006/customXml" ds:itemID="{2B153248-5648-43BD-B204-6B99357CB014}">
+<ds:datastoreItem xmlns:ds="http://schemas.openxmlformats.org/officeDocument/2006/customXml" ds:itemID="{0528F419-BD15-46AD-A665-4767DE486FB8}">
   <ds:schemaRefs>
     <ds:schemaRef ds:uri="http://schemas.openxmlformats.org/officeDocument/2006/bibliography"/>
   </ds:schemaRefs>

</xml_diff>

<commit_message>
Updated materials for ASWC Day 0
Final updates to presentations, added ASWCClassroom project.
</commit_message>
<xml_diff>
--- a/ASWC/AdvancedSWC.docx
+++ b/ASWC/AdvancedSWC.docx
@@ -873,7 +873,37 @@
                 <w:szCs w:val="24"/>
                 <w:lang w:eastAsia="da-DK"/>
               </w:rPr>
-              <w:t>Try to implement a piece of non-trivial business logic, with complete freedom with regards to approach</w:t>
+              <w:t xml:space="preserve">Try to implement a piece of non-trivial business logic, with </w:t>
+            </w:r>
+            <w:r>
+              <w:rPr>
+                <w:rFonts w:ascii="Calibri" w:eastAsia="Times New Roman" w:hAnsi="Calibri" w:cs="Times New Roman"/>
+                <w:color w:val="00000A"/>
+                <w:sz w:val="28"/>
+                <w:szCs w:val="24"/>
+                <w:lang w:eastAsia="da-DK"/>
+              </w:rPr>
+              <w:t xml:space="preserve">(almost) </w:t>
+            </w:r>
+            <w:r>
+              <w:rPr>
+                <w:rFonts w:ascii="Calibri" w:eastAsia="Times New Roman" w:hAnsi="Calibri" w:cs="Times New Roman"/>
+                <w:color w:val="00000A"/>
+                <w:sz w:val="28"/>
+                <w:szCs w:val="24"/>
+                <w:lang w:eastAsia="da-DK"/>
+              </w:rPr>
+              <w:t>complete freedom with regards to approach</w:t>
+            </w:r>
+            <w:r>
+              <w:rPr>
+                <w:rFonts w:ascii="Calibri" w:eastAsia="Times New Roman" w:hAnsi="Calibri" w:cs="Times New Roman"/>
+                <w:color w:val="00000A"/>
+                <w:sz w:val="28"/>
+                <w:szCs w:val="24"/>
+                <w:lang w:eastAsia="da-DK"/>
+              </w:rPr>
+              <w:t>.</w:t>
             </w:r>
           </w:p>
           <w:p>
@@ -1117,7 +1147,27 @@
                 <w:szCs w:val="24"/>
                 <w:lang w:eastAsia="da-DK"/>
               </w:rPr>
-              <w:t xml:space="preserve"> Furthermore, a Spell can only affect Players of certain roles, so a Spell also contains a list of role “beneficiaries”, i.e. a list of those roles which can benefit from the spell. </w:t>
+              <w:t xml:space="preserve"> Furthermore, a Spell can only affect Players of certain roles, so a Spell also contains a list of role “beneficiaries”, i.e. a list of those ro</w:t>
+            </w:r>
+            <w:r>
+              <w:rPr>
+                <w:rFonts w:ascii="Calibri" w:eastAsia="Times New Roman" w:hAnsi="Calibri" w:cs="Times New Roman"/>
+                <w:color w:val="00000A"/>
+                <w:sz w:val="24"/>
+                <w:szCs w:val="24"/>
+                <w:lang w:eastAsia="da-DK"/>
+              </w:rPr>
+              <w:t>les which can benefit from the S</w:t>
+            </w:r>
+            <w:r>
+              <w:rPr>
+                <w:rFonts w:ascii="Calibri" w:eastAsia="Times New Roman" w:hAnsi="Calibri" w:cs="Times New Roman"/>
+                <w:color w:val="00000A"/>
+                <w:sz w:val="24"/>
+                <w:szCs w:val="24"/>
+                <w:lang w:eastAsia="da-DK"/>
+              </w:rPr>
+              <w:t xml:space="preserve">pell. </w:t>
             </w:r>
           </w:p>
           <w:p>
@@ -1236,7 +1286,48 @@
                 <w:szCs w:val="24"/>
                 <w:lang w:eastAsia="da-DK"/>
               </w:rPr>
-              <w:t>Each Player is now allowed to cast two spells. The specific choice of Spells casted by the group is “uncoordinated”, i.e. it is not random, but no deeper thought has gone into it w.r.t. how to best cast Spells (see later)</w:t>
+              <w:t xml:space="preserve">Each Player is now allowed to cast </w:t>
+            </w:r>
+            <w:r>
+              <w:rPr>
+                <w:rFonts w:ascii="Calibri" w:eastAsia="Times New Roman" w:hAnsi="Calibri" w:cs="Times New Roman"/>
+                <w:color w:val="00000A"/>
+                <w:sz w:val="24"/>
+                <w:szCs w:val="24"/>
+                <w:u w:val="single"/>
+                <w:lang w:eastAsia="da-DK"/>
+              </w:rPr>
+              <w:t>two</w:t>
+            </w:r>
+            <w:r>
+              <w:rPr>
+                <w:rFonts w:ascii="Calibri" w:eastAsia="Times New Roman" w:hAnsi="Calibri" w:cs="Times New Roman"/>
+                <w:color w:val="00000A"/>
+                <w:sz w:val="24"/>
+                <w:szCs w:val="24"/>
+                <w:lang w:eastAsia="da-DK"/>
+              </w:rPr>
+              <w:t xml:space="preserve"> spells. The specific choice of Spells casted by the group is “uncoordinated”, i.e. it is not random, but no deeper thought has gone into it w.r.t. how to </w:t>
+            </w:r>
+            <w:r>
+              <w:rPr>
+                <w:rFonts w:ascii="Calibri" w:eastAsia="Times New Roman" w:hAnsi="Calibri" w:cs="Times New Roman"/>
+                <w:color w:val="00000A"/>
+                <w:sz w:val="24"/>
+                <w:szCs w:val="24"/>
+                <w:lang w:eastAsia="da-DK"/>
+              </w:rPr>
+              <w:t>optimally</w:t>
+            </w:r>
+            <w:r>
+              <w:rPr>
+                <w:rFonts w:ascii="Calibri" w:eastAsia="Times New Roman" w:hAnsi="Calibri" w:cs="Times New Roman"/>
+                <w:color w:val="00000A"/>
+                <w:sz w:val="24"/>
+                <w:szCs w:val="24"/>
+                <w:lang w:eastAsia="da-DK"/>
+              </w:rPr>
+              <w:t xml:space="preserve"> cast Spells (see later)</w:t>
             </w:r>
             <w:r>
               <w:rPr>
@@ -1464,6 +1555,54 @@
                 <w:lang w:eastAsia="da-DK"/>
               </w:rPr>
               <w:t xml:space="preserve"> not “stack”.</w:t>
+            </w:r>
+          </w:p>
+          <w:p>
+            <w:pPr>
+              <w:pStyle w:val="Listeafsnit"/>
+              <w:widowControl/>
+              <w:numPr>
+                <w:ilvl w:val="0"/>
+                <w:numId w:val="22"/>
+              </w:numPr>
+              <w:rPr>
+                <w:rFonts w:ascii="Calibri" w:eastAsia="Times New Roman" w:hAnsi="Calibri" w:cs="Times New Roman"/>
+                <w:color w:val="00000A"/>
+                <w:sz w:val="24"/>
+                <w:szCs w:val="24"/>
+                <w:lang w:eastAsia="da-DK"/>
+              </w:rPr>
+            </w:pPr>
+            <w:r>
+              <w:rPr>
+                <w:rFonts w:ascii="Calibri" w:eastAsia="Times New Roman" w:hAnsi="Calibri" w:cs="Times New Roman"/>
+                <w:color w:val="00000A"/>
+                <w:sz w:val="24"/>
+                <w:szCs w:val="24"/>
+                <w:lang w:eastAsia="da-DK"/>
+              </w:rPr>
+              <w:lastRenderedPageBreak/>
+              <w:t>Spells will affect a Player in an “additive” way: Suppose a Player is affected by three Spells, with benefit percentages of 10, 25, and 20 %, respectively. The total effect on the Player will then be 10 + 25 + 20 = 55 %, resulting in a total damage percent</w:t>
+            </w:r>
+            <w:r>
+              <w:rPr>
+                <w:rFonts w:ascii="Calibri" w:eastAsia="Times New Roman" w:hAnsi="Calibri" w:cs="Times New Roman"/>
+                <w:color w:val="00000A"/>
+                <w:sz w:val="24"/>
+                <w:szCs w:val="24"/>
+                <w:lang w:eastAsia="da-DK"/>
+              </w:rPr>
+              <w:t>age</w:t>
+            </w:r>
+            <w:r>
+              <w:rPr>
+                <w:rFonts w:ascii="Calibri" w:eastAsia="Times New Roman" w:hAnsi="Calibri" w:cs="Times New Roman"/>
+                <w:color w:val="00000A"/>
+                <w:sz w:val="24"/>
+                <w:szCs w:val="24"/>
+                <w:lang w:eastAsia="da-DK"/>
+              </w:rPr>
+              <w:t xml:space="preserve"> of 55 + 100 = 155 %.</w:t>
             </w:r>
           </w:p>
           <w:p>
@@ -1846,8 +1985,8 @@
               </w:rPr>
               <w:drawing>
                 <wp:inline distT="0" distB="0" distL="0" distR="0" wp14:anchorId="018F0556" wp14:editId="4BEA418D">
-                  <wp:extent cx="2265904" cy="1340560"/>
-                  <wp:effectExtent l="0" t="0" r="1270" b="0"/>
+                  <wp:extent cx="3228008" cy="1909763"/>
+                  <wp:effectExtent l="0" t="0" r="0" b="0"/>
                   <wp:docPr id="1" name="Billede 1"/>
                   <wp:cNvGraphicFramePr>
                     <a:graphicFrameLocks xmlns:a="http://schemas.openxmlformats.org/drawingml/2006/main" noChangeAspect="1"/>
@@ -1868,7 +2007,7 @@
                         <pic:spPr>
                           <a:xfrm>
                             <a:off x="0" y="0"/>
-                            <a:ext cx="2276209" cy="1346657"/>
+                            <a:ext cx="3257085" cy="1926966"/>
                           </a:xfrm>
                           <a:prstGeom prst="rect">
                             <a:avLst/>
@@ -2179,6 +2318,7 @@
                 <w:szCs w:val="24"/>
                 <w:lang w:eastAsia="da-DK"/>
               </w:rPr>
+              <w:lastRenderedPageBreak/>
               <w:t>How robust is my strategy for changes to Players and Spells?</w:t>
             </w:r>
           </w:p>
@@ -2263,7 +2403,29 @@
                 <w:szCs w:val="24"/>
                 <w:lang w:eastAsia="da-DK"/>
               </w:rPr>
-              <w:t>strategies at run-time?</w:t>
+              <w:t xml:space="preserve">strategies </w:t>
+            </w:r>
+            <w:r>
+              <w:rPr>
+                <w:rFonts w:ascii="Calibri" w:eastAsia="Times New Roman" w:hAnsi="Calibri" w:cs="Times New Roman"/>
+                <w:color w:val="00000A"/>
+                <w:sz w:val="24"/>
+                <w:szCs w:val="24"/>
+                <w:lang w:eastAsia="da-DK"/>
+              </w:rPr>
+              <w:t xml:space="preserve">for spell-casting </w:t>
+            </w:r>
+            <w:bookmarkStart w:id="3" w:name="_GoBack"/>
+            <w:bookmarkEnd w:id="3"/>
+            <w:r>
+              <w:rPr>
+                <w:rFonts w:ascii="Calibri" w:eastAsia="Times New Roman" w:hAnsi="Calibri" w:cs="Times New Roman"/>
+                <w:color w:val="00000A"/>
+                <w:sz w:val="24"/>
+                <w:szCs w:val="24"/>
+                <w:lang w:eastAsia="da-DK"/>
+              </w:rPr>
+              <w:t>at run-time?</w:t>
             </w:r>
           </w:p>
           <w:p>
@@ -3702,8 +3864,6 @@
               </w:rPr>
               <w:t>, if the code needs to handle new domain class and/or new report formats.</w:t>
             </w:r>
-            <w:bookmarkStart w:id="3" w:name="_GoBack"/>
-            <w:bookmarkEnd w:id="3"/>
           </w:p>
           <w:p>
             <w:pPr>
@@ -3782,7 +3942,7 @@
             <w:noProof/>
             <w:lang w:val="da-DK"/>
           </w:rPr>
-          <w:t>5</w:t>
+          <w:t>6</w:t>
         </w:r>
         <w:r>
           <w:fldChar w:fldCharType="end"/>
@@ -7779,7 +7939,7 @@
 </file>
 
 <file path=customXml/itemProps2.xml><?xml version="1.0" encoding="utf-8"?>
-<ds:datastoreItem xmlns:ds="http://schemas.openxmlformats.org/officeDocument/2006/customXml" ds:itemID="{0528F419-BD15-46AD-A665-4767DE486FB8}">
+<ds:datastoreItem xmlns:ds="http://schemas.openxmlformats.org/officeDocument/2006/customXml" ds:itemID="{0F3C2DBA-F51B-4267-90B2-A3A520056F09}">
   <ds:schemaRefs>
     <ds:schemaRef ds:uri="http://schemas.openxmlformats.org/officeDocument/2006/bibliography"/>
   </ds:schemaRefs>

</xml_diff>

<commit_message>
Added materials for ASWC Day4
Plus a couple of minor updates to other materials.
</commit_message>
<xml_diff>
--- a/ASWC/AdvancedSWC.docx
+++ b/ASWC/AdvancedSWC.docx
@@ -339,7 +339,7 @@
       <w:r>
         <w:fldChar w:fldCharType="separate"/>
       </w:r>
-      <w:hyperlink w:anchor="_Toc532285857" w:history="1">
+      <w:hyperlink w:anchor="_Toc2095160" w:history="1">
         <w:r>
           <w:rPr>
             <w:rStyle w:val="Hyperlink"/>
@@ -366,7 +366,7 @@
             <w:noProof/>
             <w:webHidden/>
           </w:rPr>
-          <w:instrText xml:space="preserve"> PAGEREF _Toc532285857 \h </w:instrText>
+          <w:instrText xml:space="preserve"> PAGEREF _Toc2095160 \h </w:instrText>
         </w:r>
         <w:r>
           <w:rPr>
@@ -414,7 +414,7 @@
           <w:lang w:val="da-DK" w:eastAsia="da-DK"/>
         </w:rPr>
       </w:pPr>
-      <w:hyperlink w:anchor="_Toc532285858" w:history="1">
+      <w:hyperlink w:anchor="_Toc2095161" w:history="1">
         <w:r>
           <w:rPr>
             <w:rStyle w:val="Hyperlink"/>
@@ -441,7 +441,7 @@
             <w:noProof/>
             <w:webHidden/>
           </w:rPr>
-          <w:instrText xml:space="preserve"> PAGEREF _Toc532285858 \h </w:instrText>
+          <w:instrText xml:space="preserve"> PAGEREF _Toc2095161 \h </w:instrText>
         </w:r>
         <w:r>
           <w:rPr>
@@ -483,13 +483,13 @@
           <w:lang w:val="da-DK" w:eastAsia="da-DK"/>
         </w:rPr>
       </w:pPr>
-      <w:hyperlink w:anchor="_Toc532285859" w:history="1">
+      <w:hyperlink w:anchor="_Toc2095162" w:history="1">
         <w:r>
           <w:rPr>
             <w:rStyle w:val="Hyperlink"/>
             <w:lang w:eastAsia="da-DK"/>
           </w:rPr>
-          <w:t>OOP.4.1</w:t>
+          <w:t>ASWC.0</w:t>
         </w:r>
         <w:r>
           <w:rPr>
@@ -507,7 +507,7 @@
           <w:rPr>
             <w:webHidden/>
           </w:rPr>
-          <w:instrText xml:space="preserve"> PAGEREF _Toc532285859 \h </w:instrText>
+          <w:instrText xml:space="preserve"> PAGEREF _Toc2095162 \h </w:instrText>
         </w:r>
         <w:r>
           <w:rPr>
@@ -535,24 +535,88 @@
       </w:hyperlink>
     </w:p>
     <w:p>
+      <w:pPr>
+        <w:pStyle w:val="Indholdsfortegnelse2"/>
+        <w:rPr>
+          <w:rFonts w:eastAsiaTheme="minorEastAsia" w:cstheme="minorBidi"/>
+          <w:bCs w:val="0"/>
+          <w:sz w:val="22"/>
+          <w:szCs w:val="22"/>
+          <w:lang w:val="da-DK" w:eastAsia="da-DK"/>
+        </w:rPr>
+      </w:pPr>
+      <w:hyperlink w:anchor="_Toc2095163" w:history="1">
+        <w:r>
+          <w:rPr>
+            <w:rStyle w:val="Hyperlink"/>
+            <w:lang w:eastAsia="da-DK"/>
+          </w:rPr>
+          <w:t>ASWC.1</w:t>
+        </w:r>
+        <w:r>
+          <w:rPr>
+            <w:webHidden/>
+          </w:rPr>
+          <w:tab/>
+        </w:r>
+        <w:r>
+          <w:rPr>
+            <w:webHidden/>
+          </w:rPr>
+          <w:fldChar w:fldCharType="begin"/>
+        </w:r>
+        <w:r>
+          <w:rPr>
+            <w:webHidden/>
+          </w:rPr>
+          <w:instrText xml:space="preserve"> PAGEREF _Toc2095163 \h </w:instrText>
+        </w:r>
+        <w:r>
+          <w:rPr>
+            <w:webHidden/>
+          </w:rPr>
+        </w:r>
+        <w:r>
+          <w:rPr>
+            <w:webHidden/>
+          </w:rPr>
+          <w:fldChar w:fldCharType="separate"/>
+        </w:r>
+        <w:r>
+          <w:rPr>
+            <w:webHidden/>
+          </w:rPr>
+          <w:t>6</w:t>
+        </w:r>
+        <w:r>
+          <w:rPr>
+            <w:webHidden/>
+          </w:rPr>
+          <w:fldChar w:fldCharType="end"/>
+        </w:r>
+      </w:hyperlink>
+    </w:p>
+    <w:p>
       <w:r>
         <w:fldChar w:fldCharType="end"/>
       </w:r>
       <w:r>
         <w:br w:type="page"/>
       </w:r>
+      <w:bookmarkStart w:id="1" w:name="_GoBack"/>
+      <w:bookmarkEnd w:id="1"/>
     </w:p>
     <w:p>
       <w:pPr>
         <w:pStyle w:val="Overskrift1"/>
         <w:ind w:left="0"/>
       </w:pPr>
-      <w:bookmarkStart w:id="1" w:name="_Toc532285857"/>
+      <w:bookmarkStart w:id="2" w:name="_Toc2095160"/>
       <w:r>
         <w:lastRenderedPageBreak/>
         <w:t>Introduction</w:t>
       </w:r>
-      <w:bookmarkEnd w:id="1"/>
+      <w:bookmarkEnd w:id="2"/>
     </w:p>
     <w:p>
       <w:pPr>
@@ -604,12 +668,12 @@
         <w:pStyle w:val="Overskrift1"/>
         <w:ind w:left="0"/>
       </w:pPr>
-      <w:bookmarkStart w:id="2" w:name="_Toc532285858"/>
+      <w:bookmarkStart w:id="3" w:name="_Toc2095161"/>
       <w:r>
         <w:lastRenderedPageBreak/>
         <w:t>Exercises</w:t>
       </w:r>
-      <w:bookmarkEnd w:id="2"/>
+      <w:bookmarkEnd w:id="3"/>
     </w:p>
     <w:p>
       <w:pPr>
@@ -701,12 +765,14 @@
                 <w:lang w:eastAsia="da-DK"/>
               </w:rPr>
             </w:pPr>
+            <w:bookmarkStart w:id="4" w:name="_Toc2095162"/>
             <w:r>
               <w:rPr>
                 <w:lang w:eastAsia="da-DK"/>
               </w:rPr>
               <w:t>ASWC.0</w:t>
             </w:r>
+            <w:bookmarkEnd w:id="4"/>
           </w:p>
           <w:p>
             <w:pPr>
@@ -2415,8 +2481,6 @@
               </w:rPr>
               <w:t xml:space="preserve">for spell-casting </w:t>
             </w:r>
-            <w:bookmarkStart w:id="3" w:name="_GoBack"/>
-            <w:bookmarkEnd w:id="3"/>
             <w:r>
               <w:rPr>
                 <w:rFonts w:ascii="Calibri" w:eastAsia="Times New Roman" w:hAnsi="Calibri" w:cs="Times New Roman"/>
@@ -2534,12 +2598,14 @@
                 <w:lang w:eastAsia="da-DK"/>
               </w:rPr>
             </w:pPr>
+            <w:bookmarkStart w:id="5" w:name="_Toc2095163"/>
             <w:r>
               <w:rPr>
                 <w:lang w:eastAsia="da-DK"/>
               </w:rPr>
               <w:t>ASWC.1</w:t>
             </w:r>
+            <w:bookmarkEnd w:id="5"/>
           </w:p>
           <w:p>
             <w:pPr>
@@ -7939,7 +8005,7 @@
 </file>
 
 <file path=customXml/itemProps2.xml><?xml version="1.0" encoding="utf-8"?>
-<ds:datastoreItem xmlns:ds="http://schemas.openxmlformats.org/officeDocument/2006/customXml" ds:itemID="{0F3C2DBA-F51B-4267-90B2-A3A520056F09}">
+<ds:datastoreItem xmlns:ds="http://schemas.openxmlformats.org/officeDocument/2006/customXml" ds:itemID="{CC91D29E-77A3-4BBD-8031-514EE5CF251F}">
   <ds:schemaRefs>
     <ds:schemaRef ds:uri="http://schemas.openxmlformats.org/officeDocument/2006/bibliography"/>
   </ds:schemaRefs>

</xml_diff>